<commit_message>
Unit 6 Project Development Documents
</commit_message>
<xml_diff>
--- a/docs/Final Project Development Plan.docx
+++ b/docs/Final Project Development Plan.docx
@@ -1,16 +1,15 @@
 
 <file path=word/document.xml><?xml version="1.0" encoding="utf-8"?>
-<w:document xmlns:wpc="http://schemas.microsoft.com/office/word/2010/wordprocessingCanvas" xmlns:cx="http://schemas.microsoft.com/office/drawing/2014/chartex" xmlns:cx1="http://schemas.microsoft.com/office/drawing/2015/9/8/chartex" xmlns:cx2="http://schemas.microsoft.com/office/drawing/2015/10/21/chartex" xmlns:cx3="http://schemas.microsoft.com/office/drawing/2016/5/9/chartex" xmlns:cx4="http://schemas.microsoft.com/office/drawing/2016/5/10/chartex" xmlns:cx5="http://schemas.microsoft.com/office/drawing/2016/5/11/chartex" xmlns:cx6="http://schemas.microsoft.com/office/drawing/2016/5/12/chartex" xmlns:cx7="http://schemas.microsoft.com/office/drawing/2016/5/13/chartex" xmlns:cx8="http://schemas.microsoft.com/office/drawing/2016/5/14/chartex" xmlns:mc="http://schemas.openxmlformats.org/markup-compatibility/2006" xmlns:aink="http://schemas.microsoft.com/office/drawing/2016/ink" xmlns:am3d="http://schemas.microsoft.com/office/drawing/2017/model3d" xmlns:o="urn:schemas-microsoft-com:office:office" xmlns:r="http://schemas.openxmlformats.org/officeDocument/2006/relationships" xmlns:m="http://schemas.openxmlformats.org/officeDocument/2006/math" xmlns:v="urn:schemas-microsoft-com:vml" xmlns:wp14="http://schemas.microsoft.com/office/word/2010/wordprocessingDrawing" xmlns:wp="http://schemas.openxmlformats.org/drawingml/2006/wordprocessingDrawing" xmlns:w10="urn:schemas-microsoft-com:office:word" xmlns:w="http://schemas.openxmlformats.org/wordprocessingml/2006/main" xmlns:w14="http://schemas.microsoft.com/office/word/2010/wordml" xmlns:w15="http://schemas.microsoft.com/office/word/2012/wordml" xmlns:w16cid="http://schemas.microsoft.com/office/word/2016/wordml/cid" xmlns:w16se="http://schemas.microsoft.com/office/word/2015/wordml/symex" xmlns:wpg="http://schemas.microsoft.com/office/word/2010/wordprocessingGroup" xmlns:wpi="http://schemas.microsoft.com/office/word/2010/wordprocessingInk" xmlns:wne="http://schemas.microsoft.com/office/word/2006/wordml" xmlns:wps="http://schemas.microsoft.com/office/word/2010/wordprocessingShape" mc:Ignorable="w14 w15 w16se w16cid wp14">
+<w:document xmlns:wpc="http://schemas.microsoft.com/office/word/2010/wordprocessingCanvas" xmlns:cx="http://schemas.microsoft.com/office/drawing/2014/chartex" xmlns:cx1="http://schemas.microsoft.com/office/drawing/2015/9/8/chartex" xmlns:cx2="http://schemas.microsoft.com/office/drawing/2015/10/21/chartex" xmlns:cx3="http://schemas.microsoft.com/office/drawing/2016/5/9/chartex" xmlns:cx4="http://schemas.microsoft.com/office/drawing/2016/5/10/chartex" xmlns:cx5="http://schemas.microsoft.com/office/drawing/2016/5/11/chartex" xmlns:cx6="http://schemas.microsoft.com/office/drawing/2016/5/12/chartex" xmlns:cx7="http://schemas.microsoft.com/office/drawing/2016/5/13/chartex" xmlns:cx8="http://schemas.microsoft.com/office/drawing/2016/5/14/chartex" xmlns:mc="http://schemas.openxmlformats.org/markup-compatibility/2006" xmlns:aink="http://schemas.microsoft.com/office/drawing/2016/ink" xmlns:am3d="http://schemas.microsoft.com/office/drawing/2017/model3d" xmlns:o="urn:schemas-microsoft-com:office:office" xmlns:r="http://schemas.openxmlformats.org/officeDocument/2006/relationships" xmlns:m="http://schemas.openxmlformats.org/officeDocument/2006/math" xmlns:v="urn:schemas-microsoft-com:vml" xmlns:wp14="http://schemas.microsoft.com/office/word/2010/wordprocessingDrawing" xmlns:wp="http://schemas.openxmlformats.org/drawingml/2006/wordprocessingDrawing" xmlns:w10="urn:schemas-microsoft-com:office:word" xmlns:w="http://schemas.openxmlformats.org/wordprocessingml/2006/main" xmlns:w14="http://schemas.microsoft.com/office/word/2010/wordml" xmlns:w15="http://schemas.microsoft.com/office/word/2012/wordml" xmlns:w16cex="http://schemas.microsoft.com/office/word/2018/wordml/cex" xmlns:w16cid="http://schemas.microsoft.com/office/word/2016/wordml/cid" xmlns:w16="http://schemas.microsoft.com/office/word/2018/wordml" xmlns:w16se="http://schemas.microsoft.com/office/word/2015/wordml/symex" xmlns:wpg="http://schemas.microsoft.com/office/word/2010/wordprocessingGroup" xmlns:wpi="http://schemas.microsoft.com/office/word/2010/wordprocessingInk" xmlns:wne="http://schemas.microsoft.com/office/word/2006/wordml" xmlns:wps="http://schemas.microsoft.com/office/word/2010/wordprocessingShape" mc:Ignorable="w14 w15 w16se w16cid w16 w16cex wp14">
   <w:body>
     <w:p>
       <w:pPr>
-        <w:pStyle w:val="Title"/>
+        <w:pStyle w:val="Heading1"/>
       </w:pPr>
       <w:r>
         <w:t>Final Project Development Plan</w:t>
       </w:r>
     </w:p>
-    <w:p/>
     <w:p>
       <w:pPr>
         <w:pStyle w:val="ListParagraph"/>
@@ -20,7 +19,13 @@
         </w:numPr>
       </w:pPr>
       <w:r>
-        <w:t>In the “Task” column, describe each of the programming tasks you must complete in order to build your project.</w:t>
+        <w:t xml:space="preserve">In the “Task” column, describe each of the programming tasks you must complete </w:t>
+      </w:r>
+      <w:r>
+        <w:t>to</w:t>
+      </w:r>
+      <w:r>
+        <w:t xml:space="preserve"> build your project.</w:t>
       </w:r>
     </w:p>
     <w:p>
@@ -59,26 +64,24 @@
         <w:t xml:space="preserve">In the “Actual” column, write down how much time you </w:t>
       </w:r>
       <w:r>
-        <w:t xml:space="preserve">actually </w:t>
+        <w:t>took</w:t>
       </w:r>
-      <w:bookmarkStart w:id="0" w:name="_GoBack"/>
-      <w:bookmarkEnd w:id="0"/>
       <w:r>
-        <w:t>took to complete that task</w:t>
+        <w:t xml:space="preserve"> to complete that task</w:t>
       </w:r>
     </w:p>
     <w:tbl>
       <w:tblPr>
         <w:tblStyle w:val="GridTable4"/>
-        <w:tblW w:w="0" w:type="auto"/>
+        <w:tblW w:w="10795" w:type="dxa"/>
         <w:jc w:val="center"/>
         <w:tblLook w:val="06A0" w:firstRow="1" w:lastRow="0" w:firstColumn="1" w:lastColumn="0" w:noHBand="1" w:noVBand="1"/>
       </w:tblPr>
       <w:tblGrid>
         <w:gridCol w:w="1255"/>
         <w:gridCol w:w="6660"/>
-        <w:gridCol w:w="1016"/>
-        <w:gridCol w:w="1016"/>
+        <w:gridCol w:w="1620"/>
+        <w:gridCol w:w="1260"/>
       </w:tblGrid>
       <w:tr>
         <w:trPr>
@@ -89,9 +92,30 @@
           <w:tcPr>
             <w:cnfStyle w:val="001000000000" w:firstRow="0" w:lastRow="0" w:firstColumn="1" w:lastColumn="0" w:oddVBand="0" w:evenVBand="0" w:oddHBand="0" w:evenHBand="0" w:firstRowFirstColumn="0" w:firstRowLastColumn="0" w:lastRowFirstColumn="0" w:lastRowLastColumn="0"/>
             <w:tcW w:w="1255" w:type="dxa"/>
-          </w:tcPr>
-          <w:p>
+            <w:shd w:val="clear" w:color="auto" w:fill="008575" w:themeFill="accent1"/>
+          </w:tcPr>
+          <w:p>
+            <w:pPr>
+              <w:pStyle w:val="Heading1"/>
+              <w:spacing w:before="0" w:after="0"/>
+              <w:rPr>
+                <w:rStyle w:val="SubtleEmphasis"/>
+                <w:i w:val="0"/>
+                <w:iCs w:val="0"/>
+                <w:color w:val="FFFFFF" w:themeColor="background1"/>
+                <w:sz w:val="32"/>
+                <w:szCs w:val="32"/>
+              </w:rPr>
+            </w:pPr>
             <w:r>
+              <w:rPr>
+                <w:rStyle w:val="SubtleEmphasis"/>
+                <w:i w:val="0"/>
+                <w:iCs w:val="0"/>
+                <w:color w:val="FFFFFF" w:themeColor="background1"/>
+                <w:sz w:val="32"/>
+                <w:szCs w:val="32"/>
+              </w:rPr>
               <w:t>Order</w:t>
             </w:r>
           </w:p>
@@ -99,38 +123,95 @@
         <w:tc>
           <w:tcPr>
             <w:tcW w:w="6660" w:type="dxa"/>
-          </w:tcPr>
-          <w:p>
-            <w:pPr>
+            <w:shd w:val="clear" w:color="auto" w:fill="008575" w:themeFill="accent1"/>
+          </w:tcPr>
+          <w:p>
+            <w:pPr>
+              <w:pStyle w:val="Heading1"/>
+              <w:spacing w:before="0" w:after="0"/>
               <w:cnfStyle w:val="100000000000" w:firstRow="1" w:lastRow="0" w:firstColumn="0" w:lastColumn="0" w:oddVBand="0" w:evenVBand="0" w:oddHBand="0" w:evenHBand="0" w:firstRowFirstColumn="0" w:firstRowLastColumn="0" w:lastRowFirstColumn="0" w:lastRowLastColumn="0"/>
+              <w:rPr>
+                <w:rStyle w:val="SubtleEmphasis"/>
+                <w:i w:val="0"/>
+                <w:iCs w:val="0"/>
+                <w:color w:val="FFFFFF" w:themeColor="background1"/>
+                <w:sz w:val="32"/>
+                <w:szCs w:val="32"/>
+              </w:rPr>
             </w:pPr>
             <w:r>
+              <w:rPr>
+                <w:rStyle w:val="SubtleEmphasis"/>
+                <w:i w:val="0"/>
+                <w:iCs w:val="0"/>
+                <w:color w:val="FFFFFF" w:themeColor="background1"/>
+                <w:sz w:val="32"/>
+                <w:szCs w:val="32"/>
+              </w:rPr>
               <w:t>Task</w:t>
             </w:r>
           </w:p>
         </w:tc>
         <w:tc>
           <w:tcPr>
-            <w:tcW w:w="1016" w:type="dxa"/>
-          </w:tcPr>
-          <w:p>
-            <w:pPr>
+            <w:tcW w:w="1620" w:type="dxa"/>
+            <w:shd w:val="clear" w:color="auto" w:fill="008575" w:themeFill="accent1"/>
+          </w:tcPr>
+          <w:p>
+            <w:pPr>
+              <w:pStyle w:val="Heading1"/>
+              <w:spacing w:before="0" w:after="0"/>
               <w:cnfStyle w:val="100000000000" w:firstRow="1" w:lastRow="0" w:firstColumn="0" w:lastColumn="0" w:oddVBand="0" w:evenVBand="0" w:oddHBand="0" w:evenHBand="0" w:firstRowFirstColumn="0" w:firstRowLastColumn="0" w:lastRowFirstColumn="0" w:lastRowLastColumn="0"/>
+              <w:rPr>
+                <w:rStyle w:val="SubtleEmphasis"/>
+                <w:i w:val="0"/>
+                <w:iCs w:val="0"/>
+                <w:color w:val="FFFFFF" w:themeColor="background1"/>
+                <w:sz w:val="32"/>
+                <w:szCs w:val="32"/>
+              </w:rPr>
             </w:pPr>
             <w:r>
+              <w:rPr>
+                <w:rStyle w:val="SubtleEmphasis"/>
+                <w:i w:val="0"/>
+                <w:iCs w:val="0"/>
+                <w:color w:val="FFFFFF" w:themeColor="background1"/>
+                <w:sz w:val="32"/>
+                <w:szCs w:val="32"/>
+              </w:rPr>
               <w:t>Estimate</w:t>
             </w:r>
           </w:p>
         </w:tc>
         <w:tc>
           <w:tcPr>
-            <w:tcW w:w="1016" w:type="dxa"/>
-          </w:tcPr>
-          <w:p>
-            <w:pPr>
+            <w:tcW w:w="1260" w:type="dxa"/>
+            <w:shd w:val="clear" w:color="auto" w:fill="008575" w:themeFill="accent1"/>
+          </w:tcPr>
+          <w:p>
+            <w:pPr>
+              <w:pStyle w:val="Heading1"/>
+              <w:spacing w:before="0" w:after="0"/>
               <w:cnfStyle w:val="100000000000" w:firstRow="1" w:lastRow="0" w:firstColumn="0" w:lastColumn="0" w:oddVBand="0" w:evenVBand="0" w:oddHBand="0" w:evenHBand="0" w:firstRowFirstColumn="0" w:firstRowLastColumn="0" w:lastRowFirstColumn="0" w:lastRowLastColumn="0"/>
+              <w:rPr>
+                <w:rStyle w:val="SubtleEmphasis"/>
+                <w:i w:val="0"/>
+                <w:iCs w:val="0"/>
+                <w:color w:val="FFFFFF" w:themeColor="background1"/>
+                <w:sz w:val="32"/>
+                <w:szCs w:val="32"/>
+              </w:rPr>
             </w:pPr>
             <w:r>
+              <w:rPr>
+                <w:rStyle w:val="SubtleEmphasis"/>
+                <w:i w:val="0"/>
+                <w:iCs w:val="0"/>
+                <w:color w:val="FFFFFF" w:themeColor="background1"/>
+                <w:sz w:val="32"/>
+                <w:szCs w:val="32"/>
+              </w:rPr>
               <w:t>Actual</w:t>
             </w:r>
           </w:p>
@@ -160,17 +241,17 @@
         </w:tc>
         <w:tc>
           <w:tcPr>
-            <w:tcW w:w="1016" w:type="dxa"/>
-          </w:tcPr>
-          <w:p>
-            <w:pPr>
-              <w:cnfStyle w:val="000000000000" w:firstRow="0" w:lastRow="0" w:firstColumn="0" w:lastColumn="0" w:oddVBand="0" w:evenVBand="0" w:oddHBand="0" w:evenHBand="0" w:firstRowFirstColumn="0" w:firstRowLastColumn="0" w:lastRowFirstColumn="0" w:lastRowLastColumn="0"/>
-            </w:pPr>
-          </w:p>
-        </w:tc>
-        <w:tc>
-          <w:tcPr>
-            <w:tcW w:w="1016" w:type="dxa"/>
+            <w:tcW w:w="1620" w:type="dxa"/>
+          </w:tcPr>
+          <w:p>
+            <w:pPr>
+              <w:cnfStyle w:val="000000000000" w:firstRow="0" w:lastRow="0" w:firstColumn="0" w:lastColumn="0" w:oddVBand="0" w:evenVBand="0" w:oddHBand="0" w:evenHBand="0" w:firstRowFirstColumn="0" w:firstRowLastColumn="0" w:lastRowFirstColumn="0" w:lastRowLastColumn="0"/>
+            </w:pPr>
+          </w:p>
+        </w:tc>
+        <w:tc>
+          <w:tcPr>
+            <w:tcW w:w="1260" w:type="dxa"/>
           </w:tcPr>
           <w:p>
             <w:pPr>
@@ -203,17 +284,17 @@
         </w:tc>
         <w:tc>
           <w:tcPr>
-            <w:tcW w:w="1016" w:type="dxa"/>
-          </w:tcPr>
-          <w:p>
-            <w:pPr>
-              <w:cnfStyle w:val="000000000000" w:firstRow="0" w:lastRow="0" w:firstColumn="0" w:lastColumn="0" w:oddVBand="0" w:evenVBand="0" w:oddHBand="0" w:evenHBand="0" w:firstRowFirstColumn="0" w:firstRowLastColumn="0" w:lastRowFirstColumn="0" w:lastRowLastColumn="0"/>
-            </w:pPr>
-          </w:p>
-        </w:tc>
-        <w:tc>
-          <w:tcPr>
-            <w:tcW w:w="1016" w:type="dxa"/>
+            <w:tcW w:w="1620" w:type="dxa"/>
+          </w:tcPr>
+          <w:p>
+            <w:pPr>
+              <w:cnfStyle w:val="000000000000" w:firstRow="0" w:lastRow="0" w:firstColumn="0" w:lastColumn="0" w:oddVBand="0" w:evenVBand="0" w:oddHBand="0" w:evenHBand="0" w:firstRowFirstColumn="0" w:firstRowLastColumn="0" w:lastRowFirstColumn="0" w:lastRowLastColumn="0"/>
+            </w:pPr>
+          </w:p>
+        </w:tc>
+        <w:tc>
+          <w:tcPr>
+            <w:tcW w:w="1260" w:type="dxa"/>
           </w:tcPr>
           <w:p>
             <w:pPr>
@@ -246,17 +327,17 @@
         </w:tc>
         <w:tc>
           <w:tcPr>
-            <w:tcW w:w="1016" w:type="dxa"/>
-          </w:tcPr>
-          <w:p>
-            <w:pPr>
-              <w:cnfStyle w:val="000000000000" w:firstRow="0" w:lastRow="0" w:firstColumn="0" w:lastColumn="0" w:oddVBand="0" w:evenVBand="0" w:oddHBand="0" w:evenHBand="0" w:firstRowFirstColumn="0" w:firstRowLastColumn="0" w:lastRowFirstColumn="0" w:lastRowLastColumn="0"/>
-            </w:pPr>
-          </w:p>
-        </w:tc>
-        <w:tc>
-          <w:tcPr>
-            <w:tcW w:w="1016" w:type="dxa"/>
+            <w:tcW w:w="1620" w:type="dxa"/>
+          </w:tcPr>
+          <w:p>
+            <w:pPr>
+              <w:cnfStyle w:val="000000000000" w:firstRow="0" w:lastRow="0" w:firstColumn="0" w:lastColumn="0" w:oddVBand="0" w:evenVBand="0" w:oddHBand="0" w:evenHBand="0" w:firstRowFirstColumn="0" w:firstRowLastColumn="0" w:lastRowFirstColumn="0" w:lastRowLastColumn="0"/>
+            </w:pPr>
+          </w:p>
+        </w:tc>
+        <w:tc>
+          <w:tcPr>
+            <w:tcW w:w="1260" w:type="dxa"/>
           </w:tcPr>
           <w:p>
             <w:pPr>
@@ -289,17 +370,17 @@
         </w:tc>
         <w:tc>
           <w:tcPr>
-            <w:tcW w:w="1016" w:type="dxa"/>
-          </w:tcPr>
-          <w:p>
-            <w:pPr>
-              <w:cnfStyle w:val="000000000000" w:firstRow="0" w:lastRow="0" w:firstColumn="0" w:lastColumn="0" w:oddVBand="0" w:evenVBand="0" w:oddHBand="0" w:evenHBand="0" w:firstRowFirstColumn="0" w:firstRowLastColumn="0" w:lastRowFirstColumn="0" w:lastRowLastColumn="0"/>
-            </w:pPr>
-          </w:p>
-        </w:tc>
-        <w:tc>
-          <w:tcPr>
-            <w:tcW w:w="1016" w:type="dxa"/>
+            <w:tcW w:w="1620" w:type="dxa"/>
+          </w:tcPr>
+          <w:p>
+            <w:pPr>
+              <w:cnfStyle w:val="000000000000" w:firstRow="0" w:lastRow="0" w:firstColumn="0" w:lastColumn="0" w:oddVBand="0" w:evenVBand="0" w:oddHBand="0" w:evenHBand="0" w:firstRowFirstColumn="0" w:firstRowLastColumn="0" w:lastRowFirstColumn="0" w:lastRowLastColumn="0"/>
+            </w:pPr>
+          </w:p>
+        </w:tc>
+        <w:tc>
+          <w:tcPr>
+            <w:tcW w:w="1260" w:type="dxa"/>
           </w:tcPr>
           <w:p>
             <w:pPr>
@@ -332,17 +413,17 @@
         </w:tc>
         <w:tc>
           <w:tcPr>
-            <w:tcW w:w="1016" w:type="dxa"/>
-          </w:tcPr>
-          <w:p>
-            <w:pPr>
-              <w:cnfStyle w:val="000000000000" w:firstRow="0" w:lastRow="0" w:firstColumn="0" w:lastColumn="0" w:oddVBand="0" w:evenVBand="0" w:oddHBand="0" w:evenHBand="0" w:firstRowFirstColumn="0" w:firstRowLastColumn="0" w:lastRowFirstColumn="0" w:lastRowLastColumn="0"/>
-            </w:pPr>
-          </w:p>
-        </w:tc>
-        <w:tc>
-          <w:tcPr>
-            <w:tcW w:w="1016" w:type="dxa"/>
+            <w:tcW w:w="1620" w:type="dxa"/>
+          </w:tcPr>
+          <w:p>
+            <w:pPr>
+              <w:cnfStyle w:val="000000000000" w:firstRow="0" w:lastRow="0" w:firstColumn="0" w:lastColumn="0" w:oddVBand="0" w:evenVBand="0" w:oddHBand="0" w:evenHBand="0" w:firstRowFirstColumn="0" w:firstRowLastColumn="0" w:lastRowFirstColumn="0" w:lastRowLastColumn="0"/>
+            </w:pPr>
+          </w:p>
+        </w:tc>
+        <w:tc>
+          <w:tcPr>
+            <w:tcW w:w="1260" w:type="dxa"/>
           </w:tcPr>
           <w:p>
             <w:pPr>
@@ -375,17 +456,17 @@
         </w:tc>
         <w:tc>
           <w:tcPr>
-            <w:tcW w:w="1016" w:type="dxa"/>
-          </w:tcPr>
-          <w:p>
-            <w:pPr>
-              <w:cnfStyle w:val="000000000000" w:firstRow="0" w:lastRow="0" w:firstColumn="0" w:lastColumn="0" w:oddVBand="0" w:evenVBand="0" w:oddHBand="0" w:evenHBand="0" w:firstRowFirstColumn="0" w:firstRowLastColumn="0" w:lastRowFirstColumn="0" w:lastRowLastColumn="0"/>
-            </w:pPr>
-          </w:p>
-        </w:tc>
-        <w:tc>
-          <w:tcPr>
-            <w:tcW w:w="1016" w:type="dxa"/>
+            <w:tcW w:w="1620" w:type="dxa"/>
+          </w:tcPr>
+          <w:p>
+            <w:pPr>
+              <w:cnfStyle w:val="000000000000" w:firstRow="0" w:lastRow="0" w:firstColumn="0" w:lastColumn="0" w:oddVBand="0" w:evenVBand="0" w:oddHBand="0" w:evenHBand="0" w:firstRowFirstColumn="0" w:firstRowLastColumn="0" w:lastRowFirstColumn="0" w:lastRowLastColumn="0"/>
+            </w:pPr>
+          </w:p>
+        </w:tc>
+        <w:tc>
+          <w:tcPr>
+            <w:tcW w:w="1260" w:type="dxa"/>
           </w:tcPr>
           <w:p>
             <w:pPr>
@@ -418,17 +499,17 @@
         </w:tc>
         <w:tc>
           <w:tcPr>
-            <w:tcW w:w="1016" w:type="dxa"/>
-          </w:tcPr>
-          <w:p>
-            <w:pPr>
-              <w:cnfStyle w:val="000000000000" w:firstRow="0" w:lastRow="0" w:firstColumn="0" w:lastColumn="0" w:oddVBand="0" w:evenVBand="0" w:oddHBand="0" w:evenHBand="0" w:firstRowFirstColumn="0" w:firstRowLastColumn="0" w:lastRowFirstColumn="0" w:lastRowLastColumn="0"/>
-            </w:pPr>
-          </w:p>
-        </w:tc>
-        <w:tc>
-          <w:tcPr>
-            <w:tcW w:w="1016" w:type="dxa"/>
+            <w:tcW w:w="1620" w:type="dxa"/>
+          </w:tcPr>
+          <w:p>
+            <w:pPr>
+              <w:cnfStyle w:val="000000000000" w:firstRow="0" w:lastRow="0" w:firstColumn="0" w:lastColumn="0" w:oddVBand="0" w:evenVBand="0" w:oddHBand="0" w:evenHBand="0" w:firstRowFirstColumn="0" w:firstRowLastColumn="0" w:lastRowFirstColumn="0" w:lastRowLastColumn="0"/>
+            </w:pPr>
+          </w:p>
+        </w:tc>
+        <w:tc>
+          <w:tcPr>
+            <w:tcW w:w="1260" w:type="dxa"/>
           </w:tcPr>
           <w:p>
             <w:pPr>
@@ -461,17 +542,17 @@
         </w:tc>
         <w:tc>
           <w:tcPr>
-            <w:tcW w:w="1016" w:type="dxa"/>
-          </w:tcPr>
-          <w:p>
-            <w:pPr>
-              <w:cnfStyle w:val="000000000000" w:firstRow="0" w:lastRow="0" w:firstColumn="0" w:lastColumn="0" w:oddVBand="0" w:evenVBand="0" w:oddHBand="0" w:evenHBand="0" w:firstRowFirstColumn="0" w:firstRowLastColumn="0" w:lastRowFirstColumn="0" w:lastRowLastColumn="0"/>
-            </w:pPr>
-          </w:p>
-        </w:tc>
-        <w:tc>
-          <w:tcPr>
-            <w:tcW w:w="1016" w:type="dxa"/>
+            <w:tcW w:w="1620" w:type="dxa"/>
+          </w:tcPr>
+          <w:p>
+            <w:pPr>
+              <w:cnfStyle w:val="000000000000" w:firstRow="0" w:lastRow="0" w:firstColumn="0" w:lastColumn="0" w:oddVBand="0" w:evenVBand="0" w:oddHBand="0" w:evenHBand="0" w:firstRowFirstColumn="0" w:firstRowLastColumn="0" w:lastRowFirstColumn="0" w:lastRowLastColumn="0"/>
+            </w:pPr>
+          </w:p>
+        </w:tc>
+        <w:tc>
+          <w:tcPr>
+            <w:tcW w:w="1260" w:type="dxa"/>
           </w:tcPr>
           <w:p>
             <w:pPr>
@@ -504,17 +585,17 @@
         </w:tc>
         <w:tc>
           <w:tcPr>
-            <w:tcW w:w="1016" w:type="dxa"/>
-          </w:tcPr>
-          <w:p>
-            <w:pPr>
-              <w:cnfStyle w:val="000000000000" w:firstRow="0" w:lastRow="0" w:firstColumn="0" w:lastColumn="0" w:oddVBand="0" w:evenVBand="0" w:oddHBand="0" w:evenHBand="0" w:firstRowFirstColumn="0" w:firstRowLastColumn="0" w:lastRowFirstColumn="0" w:lastRowLastColumn="0"/>
-            </w:pPr>
-          </w:p>
-        </w:tc>
-        <w:tc>
-          <w:tcPr>
-            <w:tcW w:w="1016" w:type="dxa"/>
+            <w:tcW w:w="1620" w:type="dxa"/>
+          </w:tcPr>
+          <w:p>
+            <w:pPr>
+              <w:cnfStyle w:val="000000000000" w:firstRow="0" w:lastRow="0" w:firstColumn="0" w:lastColumn="0" w:oddVBand="0" w:evenVBand="0" w:oddHBand="0" w:evenHBand="0" w:firstRowFirstColumn="0" w:firstRowLastColumn="0" w:lastRowFirstColumn="0" w:lastRowLastColumn="0"/>
+            </w:pPr>
+          </w:p>
+        </w:tc>
+        <w:tc>
+          <w:tcPr>
+            <w:tcW w:w="1260" w:type="dxa"/>
           </w:tcPr>
           <w:p>
             <w:pPr>
@@ -547,17 +628,17 @@
         </w:tc>
         <w:tc>
           <w:tcPr>
-            <w:tcW w:w="1016" w:type="dxa"/>
-          </w:tcPr>
-          <w:p>
-            <w:pPr>
-              <w:cnfStyle w:val="000000000000" w:firstRow="0" w:lastRow="0" w:firstColumn="0" w:lastColumn="0" w:oddVBand="0" w:evenVBand="0" w:oddHBand="0" w:evenHBand="0" w:firstRowFirstColumn="0" w:firstRowLastColumn="0" w:lastRowFirstColumn="0" w:lastRowLastColumn="0"/>
-            </w:pPr>
-          </w:p>
-        </w:tc>
-        <w:tc>
-          <w:tcPr>
-            <w:tcW w:w="1016" w:type="dxa"/>
+            <w:tcW w:w="1620" w:type="dxa"/>
+          </w:tcPr>
+          <w:p>
+            <w:pPr>
+              <w:cnfStyle w:val="000000000000" w:firstRow="0" w:lastRow="0" w:firstColumn="0" w:lastColumn="0" w:oddVBand="0" w:evenVBand="0" w:oddHBand="0" w:evenHBand="0" w:firstRowFirstColumn="0" w:firstRowLastColumn="0" w:lastRowFirstColumn="0" w:lastRowLastColumn="0"/>
+            </w:pPr>
+          </w:p>
+        </w:tc>
+        <w:tc>
+          <w:tcPr>
+            <w:tcW w:w="1260" w:type="dxa"/>
           </w:tcPr>
           <w:p>
             <w:pPr>
@@ -590,17 +671,17 @@
         </w:tc>
         <w:tc>
           <w:tcPr>
-            <w:tcW w:w="1016" w:type="dxa"/>
-          </w:tcPr>
-          <w:p>
-            <w:pPr>
-              <w:cnfStyle w:val="000000000000" w:firstRow="0" w:lastRow="0" w:firstColumn="0" w:lastColumn="0" w:oddVBand="0" w:evenVBand="0" w:oddHBand="0" w:evenHBand="0" w:firstRowFirstColumn="0" w:firstRowLastColumn="0" w:lastRowFirstColumn="0" w:lastRowLastColumn="0"/>
-            </w:pPr>
-          </w:p>
-        </w:tc>
-        <w:tc>
-          <w:tcPr>
-            <w:tcW w:w="1016" w:type="dxa"/>
+            <w:tcW w:w="1620" w:type="dxa"/>
+          </w:tcPr>
+          <w:p>
+            <w:pPr>
+              <w:cnfStyle w:val="000000000000" w:firstRow="0" w:lastRow="0" w:firstColumn="0" w:lastColumn="0" w:oddVBand="0" w:evenVBand="0" w:oddHBand="0" w:evenHBand="0" w:firstRowFirstColumn="0" w:firstRowLastColumn="0" w:lastRowFirstColumn="0" w:lastRowLastColumn="0"/>
+            </w:pPr>
+          </w:p>
+        </w:tc>
+        <w:tc>
+          <w:tcPr>
+            <w:tcW w:w="1260" w:type="dxa"/>
           </w:tcPr>
           <w:p>
             <w:pPr>
@@ -633,17 +714,17 @@
         </w:tc>
         <w:tc>
           <w:tcPr>
-            <w:tcW w:w="1016" w:type="dxa"/>
-          </w:tcPr>
-          <w:p>
-            <w:pPr>
-              <w:cnfStyle w:val="000000000000" w:firstRow="0" w:lastRow="0" w:firstColumn="0" w:lastColumn="0" w:oddVBand="0" w:evenVBand="0" w:oddHBand="0" w:evenHBand="0" w:firstRowFirstColumn="0" w:firstRowLastColumn="0" w:lastRowFirstColumn="0" w:lastRowLastColumn="0"/>
-            </w:pPr>
-          </w:p>
-        </w:tc>
-        <w:tc>
-          <w:tcPr>
-            <w:tcW w:w="1016" w:type="dxa"/>
+            <w:tcW w:w="1620" w:type="dxa"/>
+          </w:tcPr>
+          <w:p>
+            <w:pPr>
+              <w:cnfStyle w:val="000000000000" w:firstRow="0" w:lastRow="0" w:firstColumn="0" w:lastColumn="0" w:oddVBand="0" w:evenVBand="0" w:oddHBand="0" w:evenHBand="0" w:firstRowFirstColumn="0" w:firstRowLastColumn="0" w:lastRowFirstColumn="0" w:lastRowLastColumn="0"/>
+            </w:pPr>
+          </w:p>
+        </w:tc>
+        <w:tc>
+          <w:tcPr>
+            <w:tcW w:w="1260" w:type="dxa"/>
           </w:tcPr>
           <w:p>
             <w:pPr>
@@ -676,17 +757,17 @@
         </w:tc>
         <w:tc>
           <w:tcPr>
-            <w:tcW w:w="1016" w:type="dxa"/>
-          </w:tcPr>
-          <w:p>
-            <w:pPr>
-              <w:cnfStyle w:val="000000000000" w:firstRow="0" w:lastRow="0" w:firstColumn="0" w:lastColumn="0" w:oddVBand="0" w:evenVBand="0" w:oddHBand="0" w:evenHBand="0" w:firstRowFirstColumn="0" w:firstRowLastColumn="0" w:lastRowFirstColumn="0" w:lastRowLastColumn="0"/>
-            </w:pPr>
-          </w:p>
-        </w:tc>
-        <w:tc>
-          <w:tcPr>
-            <w:tcW w:w="1016" w:type="dxa"/>
+            <w:tcW w:w="1620" w:type="dxa"/>
+          </w:tcPr>
+          <w:p>
+            <w:pPr>
+              <w:cnfStyle w:val="000000000000" w:firstRow="0" w:lastRow="0" w:firstColumn="0" w:lastColumn="0" w:oddVBand="0" w:evenVBand="0" w:oddHBand="0" w:evenHBand="0" w:firstRowFirstColumn="0" w:firstRowLastColumn="0" w:lastRowFirstColumn="0" w:lastRowLastColumn="0"/>
+            </w:pPr>
+          </w:p>
+        </w:tc>
+        <w:tc>
+          <w:tcPr>
+            <w:tcW w:w="1260" w:type="dxa"/>
           </w:tcPr>
           <w:p>
             <w:pPr>
@@ -697,7 +778,7 @@
       </w:tr>
       <w:tr>
         <w:trPr>
-          <w:trHeight w:val="720"/>
+          <w:trHeight w:val="557"/>
           <w:jc w:val="center"/>
         </w:trPr>
         <w:tc>
@@ -719,60 +800,17 @@
         </w:tc>
         <w:tc>
           <w:tcPr>
-            <w:tcW w:w="1016" w:type="dxa"/>
-          </w:tcPr>
-          <w:p>
-            <w:pPr>
-              <w:cnfStyle w:val="000000000000" w:firstRow="0" w:lastRow="0" w:firstColumn="0" w:lastColumn="0" w:oddVBand="0" w:evenVBand="0" w:oddHBand="0" w:evenHBand="0" w:firstRowFirstColumn="0" w:firstRowLastColumn="0" w:lastRowFirstColumn="0" w:lastRowLastColumn="0"/>
-            </w:pPr>
-          </w:p>
-        </w:tc>
-        <w:tc>
-          <w:tcPr>
-            <w:tcW w:w="1016" w:type="dxa"/>
-          </w:tcPr>
-          <w:p>
-            <w:pPr>
-              <w:cnfStyle w:val="000000000000" w:firstRow="0" w:lastRow="0" w:firstColumn="0" w:lastColumn="0" w:oddVBand="0" w:evenVBand="0" w:oddHBand="0" w:evenHBand="0" w:firstRowFirstColumn="0" w:firstRowLastColumn="0" w:lastRowFirstColumn="0" w:lastRowLastColumn="0"/>
-            </w:pPr>
-          </w:p>
-        </w:tc>
-      </w:tr>
-      <w:tr>
-        <w:trPr>
-          <w:trHeight w:val="720"/>
-          <w:jc w:val="center"/>
-        </w:trPr>
-        <w:tc>
-          <w:tcPr>
-            <w:cnfStyle w:val="001000000000" w:firstRow="0" w:lastRow="0" w:firstColumn="1" w:lastColumn="0" w:oddVBand="0" w:evenVBand="0" w:oddHBand="0" w:evenHBand="0" w:firstRowFirstColumn="0" w:firstRowLastColumn="0" w:lastRowFirstColumn="0" w:lastRowLastColumn="0"/>
-            <w:tcW w:w="1255" w:type="dxa"/>
-          </w:tcPr>
-          <w:p/>
-        </w:tc>
-        <w:tc>
-          <w:tcPr>
-            <w:tcW w:w="6660" w:type="dxa"/>
-          </w:tcPr>
-          <w:p>
-            <w:pPr>
-              <w:cnfStyle w:val="000000000000" w:firstRow="0" w:lastRow="0" w:firstColumn="0" w:lastColumn="0" w:oddVBand="0" w:evenVBand="0" w:oddHBand="0" w:evenHBand="0" w:firstRowFirstColumn="0" w:firstRowLastColumn="0" w:lastRowFirstColumn="0" w:lastRowLastColumn="0"/>
-            </w:pPr>
-          </w:p>
-        </w:tc>
-        <w:tc>
-          <w:tcPr>
-            <w:tcW w:w="1016" w:type="dxa"/>
-          </w:tcPr>
-          <w:p>
-            <w:pPr>
-              <w:cnfStyle w:val="000000000000" w:firstRow="0" w:lastRow="0" w:firstColumn="0" w:lastColumn="0" w:oddVBand="0" w:evenVBand="0" w:oddHBand="0" w:evenHBand="0" w:firstRowFirstColumn="0" w:firstRowLastColumn="0" w:lastRowFirstColumn="0" w:lastRowLastColumn="0"/>
-            </w:pPr>
-          </w:p>
-        </w:tc>
-        <w:tc>
-          <w:tcPr>
-            <w:tcW w:w="1016" w:type="dxa"/>
+            <w:tcW w:w="1620" w:type="dxa"/>
+          </w:tcPr>
+          <w:p>
+            <w:pPr>
+              <w:cnfStyle w:val="000000000000" w:firstRow="0" w:lastRow="0" w:firstColumn="0" w:lastColumn="0" w:oddVBand="0" w:evenVBand="0" w:oddHBand="0" w:evenHBand="0" w:firstRowFirstColumn="0" w:firstRowLastColumn="0" w:lastRowFirstColumn="0" w:lastRowLastColumn="0"/>
+            </w:pPr>
+          </w:p>
+        </w:tc>
+        <w:tc>
+          <w:tcPr>
+            <w:tcW w:w="1260" w:type="dxa"/>
           </w:tcPr>
           <w:p>
             <w:pPr>
@@ -784,6 +822,8 @@
     </w:tbl>
     <w:p/>
     <w:sectPr>
+      <w:headerReference w:type="default" r:id="rId10"/>
+      <w:footerReference w:type="default" r:id="rId11"/>
       <w:pgSz w:w="12240" w:h="15840"/>
       <w:pgMar w:top="720" w:right="720" w:bottom="720" w:left="720" w:header="720" w:footer="720" w:gutter="0"/>
       <w:cols w:space="720"/>
@@ -793,8 +833,426 @@
 </w:document>
 </file>
 
+<file path=word/endnotes.xml><?xml version="1.0" encoding="utf-8"?>
+<w:endnotes xmlns:wpc="http://schemas.microsoft.com/office/word/2010/wordprocessingCanvas" xmlns:cx="http://schemas.microsoft.com/office/drawing/2014/chartex" xmlns:cx1="http://schemas.microsoft.com/office/drawing/2015/9/8/chartex" xmlns:cx2="http://schemas.microsoft.com/office/drawing/2015/10/21/chartex" xmlns:cx3="http://schemas.microsoft.com/office/drawing/2016/5/9/chartex" xmlns:cx4="http://schemas.microsoft.com/office/drawing/2016/5/10/chartex" xmlns:cx5="http://schemas.microsoft.com/office/drawing/2016/5/11/chartex" xmlns:cx6="http://schemas.microsoft.com/office/drawing/2016/5/12/chartex" xmlns:cx7="http://schemas.microsoft.com/office/drawing/2016/5/13/chartex" xmlns:cx8="http://schemas.microsoft.com/office/drawing/2016/5/14/chartex" xmlns:mc="http://schemas.openxmlformats.org/markup-compatibility/2006" xmlns:aink="http://schemas.microsoft.com/office/drawing/2016/ink" xmlns:am3d="http://schemas.microsoft.com/office/drawing/2017/model3d" xmlns:o="urn:schemas-microsoft-com:office:office" xmlns:r="http://schemas.openxmlformats.org/officeDocument/2006/relationships" xmlns:m="http://schemas.openxmlformats.org/officeDocument/2006/math" xmlns:v="urn:schemas-microsoft-com:vml" xmlns:wp14="http://schemas.microsoft.com/office/word/2010/wordprocessingDrawing" xmlns:wp="http://schemas.openxmlformats.org/drawingml/2006/wordprocessingDrawing" xmlns:w10="urn:schemas-microsoft-com:office:word" xmlns:w="http://schemas.openxmlformats.org/wordprocessingml/2006/main" xmlns:w14="http://schemas.microsoft.com/office/word/2010/wordml" xmlns:w15="http://schemas.microsoft.com/office/word/2012/wordml" xmlns:w16cex="http://schemas.microsoft.com/office/word/2018/wordml/cex" xmlns:w16cid="http://schemas.microsoft.com/office/word/2016/wordml/cid" xmlns:w16="http://schemas.microsoft.com/office/word/2018/wordml" xmlns:w16se="http://schemas.microsoft.com/office/word/2015/wordml/symex" xmlns:wpg="http://schemas.microsoft.com/office/word/2010/wordprocessingGroup" xmlns:wpi="http://schemas.microsoft.com/office/word/2010/wordprocessingInk" xmlns:wne="http://schemas.microsoft.com/office/word/2006/wordml" xmlns:wps="http://schemas.microsoft.com/office/word/2010/wordprocessingShape" mc:Ignorable="w14 w15 w16se w16cid w16 w16cex wp14">
+  <w:endnote w:type="separator" w:id="-1">
+    <w:p>
+      <w:pPr>
+        <w:spacing w:after="0" w:line="240" w:lineRule="auto"/>
+      </w:pPr>
+      <w:r>
+        <w:separator/>
+      </w:r>
+    </w:p>
+  </w:endnote>
+  <w:endnote w:type="continuationSeparator" w:id="0">
+    <w:p>
+      <w:pPr>
+        <w:spacing w:after="0" w:line="240" w:lineRule="auto"/>
+      </w:pPr>
+      <w:r>
+        <w:continuationSeparator/>
+      </w:r>
+    </w:p>
+  </w:endnote>
+</w:endnotes>
+</file>
+
+<file path=word/footer1.xml><?xml version="1.0" encoding="utf-8"?>
+<w:ftr xmlns:wpc="http://schemas.microsoft.com/office/word/2010/wordprocessingCanvas" xmlns:cx="http://schemas.microsoft.com/office/drawing/2014/chartex" xmlns:cx1="http://schemas.microsoft.com/office/drawing/2015/9/8/chartex" xmlns:cx2="http://schemas.microsoft.com/office/drawing/2015/10/21/chartex" xmlns:cx3="http://schemas.microsoft.com/office/drawing/2016/5/9/chartex" xmlns:cx4="http://schemas.microsoft.com/office/drawing/2016/5/10/chartex" xmlns:cx5="http://schemas.microsoft.com/office/drawing/2016/5/11/chartex" xmlns:cx6="http://schemas.microsoft.com/office/drawing/2016/5/12/chartex" xmlns:cx7="http://schemas.microsoft.com/office/drawing/2016/5/13/chartex" xmlns:cx8="http://schemas.microsoft.com/office/drawing/2016/5/14/chartex" xmlns:mc="http://schemas.openxmlformats.org/markup-compatibility/2006" xmlns:aink="http://schemas.microsoft.com/office/drawing/2016/ink" xmlns:am3d="http://schemas.microsoft.com/office/drawing/2017/model3d" xmlns:o="urn:schemas-microsoft-com:office:office" xmlns:r="http://schemas.openxmlformats.org/officeDocument/2006/relationships" xmlns:m="http://schemas.openxmlformats.org/officeDocument/2006/math" xmlns:v="urn:schemas-microsoft-com:vml" xmlns:wp14="http://schemas.microsoft.com/office/word/2010/wordprocessingDrawing" xmlns:wp="http://schemas.openxmlformats.org/drawingml/2006/wordprocessingDrawing" xmlns:w10="urn:schemas-microsoft-com:office:word" xmlns:w="http://schemas.openxmlformats.org/wordprocessingml/2006/main" xmlns:w14="http://schemas.microsoft.com/office/word/2010/wordml" xmlns:w15="http://schemas.microsoft.com/office/word/2012/wordml" xmlns:w16cex="http://schemas.microsoft.com/office/word/2018/wordml/cex" xmlns:w16cid="http://schemas.microsoft.com/office/word/2016/wordml/cid" xmlns:w16="http://schemas.microsoft.com/office/word/2018/wordml" xmlns:w16se="http://schemas.microsoft.com/office/word/2015/wordml/symex" xmlns:wpg="http://schemas.microsoft.com/office/word/2010/wordprocessingGroup" xmlns:wpi="http://schemas.microsoft.com/office/word/2010/wordprocessingInk" xmlns:wne="http://schemas.microsoft.com/office/word/2006/wordml" xmlns:wps="http://schemas.microsoft.com/office/word/2010/wordprocessingShape" mc:Ignorable="w14 w15 w16se w16cid w16 w16cex wp14">
+  <w:p>
+    <w:pPr>
+      <w:pStyle w:val="Footer"/>
+    </w:pPr>
+    <w:r>
+      <w:rPr>
+        <w:noProof/>
+      </w:rPr>
+      <w:drawing>
+        <wp:inline distT="0" distB="0" distL="0" distR="0" wp14:anchorId="2F6D33B9" wp14:editId="0B66188D">
+          <wp:extent cx="965200" cy="342900"/>
+          <wp:effectExtent l="0" t="0" r="0" b="0"/>
+          <wp:docPr id="1" name="Picture 1" descr="Kamchatka:Users:benwatsky:Desktop:cc license.png"/>
+          <wp:cNvGraphicFramePr>
+            <a:graphicFrameLocks xmlns:a="http://schemas.openxmlformats.org/drawingml/2006/main" noChangeAspect="1"/>
+          </wp:cNvGraphicFramePr>
+          <a:graphic xmlns:a="http://schemas.openxmlformats.org/drawingml/2006/main">
+            <a:graphicData uri="http://schemas.openxmlformats.org/drawingml/2006/picture">
+              <pic:pic xmlns:pic="http://schemas.openxmlformats.org/drawingml/2006/picture">
+                <pic:nvPicPr>
+                  <pic:cNvPr id="0" name="Picture 15" descr="Kamchatka:Users:benwatsky:Desktop:cc license.png"/>
+                  <pic:cNvPicPr>
+                    <a:picLocks noChangeAspect="1" noChangeArrowheads="1"/>
+                  </pic:cNvPicPr>
+                </pic:nvPicPr>
+                <pic:blipFill>
+                  <a:blip r:embed="rId1">
+                    <a:extLst>
+                      <a:ext uri="{28A0092B-C50C-407E-A947-70E740481C1C}">
+                        <a14:useLocalDpi xmlns:a14="http://schemas.microsoft.com/office/drawing/2010/main" val="0"/>
+                      </a:ext>
+                    </a:extLst>
+                  </a:blip>
+                  <a:srcRect/>
+                  <a:stretch>
+                    <a:fillRect/>
+                  </a:stretch>
+                </pic:blipFill>
+                <pic:spPr bwMode="auto">
+                  <a:xfrm>
+                    <a:off x="0" y="0"/>
+                    <a:ext cx="965200" cy="342900"/>
+                  </a:xfrm>
+                  <a:prstGeom prst="rect">
+                    <a:avLst/>
+                  </a:prstGeom>
+                  <a:noFill/>
+                  <a:ln>
+                    <a:noFill/>
+                  </a:ln>
+                </pic:spPr>
+              </pic:pic>
+            </a:graphicData>
+          </a:graphic>
+        </wp:inline>
+      </w:drawing>
+    </w:r>
+    <w:r>
+      <w:rPr>
+        <w:sz w:val="16"/>
+        <w:szCs w:val="16"/>
+      </w:rPr>
+      <w:t>This work is licensed under a Creative Commons Attribution-</w:t>
+    </w:r>
+    <w:proofErr w:type="spellStart"/>
+    <w:r>
+      <w:rPr>
+        <w:sz w:val="16"/>
+        <w:szCs w:val="16"/>
+      </w:rPr>
+      <w:t>NonCommercial</w:t>
+    </w:r>
+    <w:proofErr w:type="spellEnd"/>
+    <w:r>
+      <w:rPr>
+        <w:sz w:val="16"/>
+        <w:szCs w:val="16"/>
+      </w:rPr>
+      <w:t>-</w:t>
+    </w:r>
+    <w:proofErr w:type="spellStart"/>
+    <w:r>
+      <w:rPr>
+        <w:sz w:val="16"/>
+        <w:szCs w:val="16"/>
+      </w:rPr>
+      <w:t>ShareAlike</w:t>
+    </w:r>
+    <w:proofErr w:type="spellEnd"/>
+    <w:r>
+      <w:rPr>
+        <w:sz w:val="16"/>
+        <w:szCs w:val="16"/>
+      </w:rPr>
+      <w:t xml:space="preserve"> 4.0 International License </w:t>
+    </w:r>
+    <w:r>
+      <w:rPr>
+        <w:noProof/>
+      </w:rPr>
+      <mc:AlternateContent>
+        <mc:Choice Requires="wps">
+          <w:drawing>
+            <wp:anchor distT="0" distB="0" distL="114300" distR="114300" simplePos="0" relativeHeight="251659264" behindDoc="0" locked="0" layoutInCell="1" allowOverlap="1" wp14:anchorId="66C8929E" wp14:editId="37AD967C">
+              <wp:simplePos x="0" y="0"/>
+              <wp:positionH relativeFrom="column">
+                <wp:posOffset>1371600</wp:posOffset>
+              </wp:positionH>
+              <wp:positionV relativeFrom="paragraph">
+                <wp:posOffset>9512300</wp:posOffset>
+              </wp:positionV>
+              <wp:extent cx="3429000" cy="457200"/>
+              <wp:effectExtent l="0" t="0" r="0" b="3175"/>
+              <wp:wrapNone/>
+              <wp:docPr id="2" name="Rectangle 17"/>
+              <wp:cNvGraphicFramePr>
+                <a:graphicFrameLocks xmlns:a="http://schemas.openxmlformats.org/drawingml/2006/main"/>
+              </wp:cNvGraphicFramePr>
+              <a:graphic xmlns:a="http://schemas.openxmlformats.org/drawingml/2006/main">
+                <a:graphicData uri="http://schemas.microsoft.com/office/word/2010/wordprocessingShape">
+                  <wps:wsp>
+                    <wps:cNvSpPr>
+                      <a:spLocks noChangeArrowheads="1"/>
+                    </wps:cNvSpPr>
+                    <wps:spPr bwMode="auto">
+                      <a:xfrm>
+                        <a:off x="0" y="0"/>
+                        <a:ext cx="3429000" cy="457200"/>
+                      </a:xfrm>
+                      <a:prstGeom prst="rect">
+                        <a:avLst/>
+                      </a:prstGeom>
+                      <a:noFill/>
+                      <a:ln>
+                        <a:noFill/>
+                      </a:ln>
+                      <a:extLst>
+                        <a:ext uri="{909E8E84-426E-40DD-AFC4-6F175D3DCCD1}">
+                          <a14:hiddenFill xmlns:a14="http://schemas.microsoft.com/office/drawing/2010/main">
+                            <a:solidFill>
+                              <a:srgbClr val="FFFFFF"/>
+                            </a:solidFill>
+                          </a14:hiddenFill>
+                        </a:ext>
+                        <a:ext uri="{91240B29-F687-4F45-9708-019B960494DF}">
+                          <a14:hiddenLine xmlns:a14="http://schemas.microsoft.com/office/drawing/2010/main" w="10795">
+                            <a:solidFill>
+                              <a:srgbClr val="000000"/>
+                            </a:solidFill>
+                            <a:miter lim="800000"/>
+                            <a:headEnd/>
+                            <a:tailEnd/>
+                          </a14:hiddenLine>
+                        </a:ext>
+                      </a:extLst>
+                    </wps:spPr>
+                    <wps:txbx>
+                      <w:txbxContent>
+                        <w:p>
+                          <w:pPr>
+                            <w:rPr>
+                              <w:rFonts w:ascii="Calibri" w:hAnsi="Calibri"/>
+                              <w:color w:val="000000" w:themeColor="text1"/>
+                              <w:sz w:val="20"/>
+                            </w:rPr>
+                          </w:pPr>
+                          <w:r>
+                            <w:rPr>
+                              <w:rFonts w:ascii="Calibri" w:hAnsi="Calibri"/>
+                              <w:color w:val="000000" w:themeColor="text1"/>
+                              <w:sz w:val="20"/>
+                            </w:rPr>
+                            <w:t>This work is licensed under a </w:t>
+                          </w:r>
+                          <w:hyperlink r:id="rId2" w:history="1">
+                            <w:r>
+                              <w:rPr>
+                                <w:rStyle w:val="Hyperlink"/>
+                                <w:rFonts w:ascii="Calibri" w:hAnsi="Calibri"/>
+                                <w:color w:val="000000" w:themeColor="text1"/>
+                                <w:sz w:val="20"/>
+                              </w:rPr>
+                              <w:t>Creative Commons Attribution-</w:t>
+                            </w:r>
+                            <w:proofErr w:type="spellStart"/>
+                            <w:r>
+                              <w:rPr>
+                                <w:rStyle w:val="Hyperlink"/>
+                                <w:rFonts w:ascii="Calibri" w:hAnsi="Calibri"/>
+                                <w:color w:val="000000" w:themeColor="text1"/>
+                                <w:sz w:val="20"/>
+                              </w:rPr>
+                              <w:t>NonCommercial</w:t>
+                            </w:r>
+                            <w:proofErr w:type="spellEnd"/>
+                            <w:r>
+                              <w:rPr>
+                                <w:rStyle w:val="Hyperlink"/>
+                                <w:rFonts w:ascii="Calibri" w:hAnsi="Calibri"/>
+                                <w:color w:val="000000" w:themeColor="text1"/>
+                                <w:sz w:val="20"/>
+                              </w:rPr>
+                              <w:t>-</w:t>
+                            </w:r>
+                            <w:proofErr w:type="spellStart"/>
+                            <w:r>
+                              <w:rPr>
+                                <w:rStyle w:val="Hyperlink"/>
+                                <w:rFonts w:ascii="Calibri" w:hAnsi="Calibri"/>
+                                <w:color w:val="000000" w:themeColor="text1"/>
+                                <w:sz w:val="20"/>
+                              </w:rPr>
+                              <w:t>ShareAlike</w:t>
+                            </w:r>
+                            <w:proofErr w:type="spellEnd"/>
+                            <w:r>
+                              <w:rPr>
+                                <w:rStyle w:val="Hyperlink"/>
+                                <w:rFonts w:ascii="Calibri" w:hAnsi="Calibri"/>
+                                <w:color w:val="000000" w:themeColor="text1"/>
+                                <w:sz w:val="20"/>
+                              </w:rPr>
+                              <w:t xml:space="preserve"> 4.0 International License</w:t>
+                            </w:r>
+                          </w:hyperlink>
+                          <w:r>
+                            <w:t> </w:t>
+                          </w:r>
+                        </w:p>
+                        <w:p>
+                          <w:pPr>
+                            <w:jc w:val="center"/>
+                          </w:pPr>
+                        </w:p>
+                        <w:p>
+                          <w:pPr>
+                            <w:jc w:val="center"/>
+                          </w:pPr>
+                        </w:p>
+                      </w:txbxContent>
+                    </wps:txbx>
+                    <wps:bodyPr rot="0" vert="horz" wrap="square" lIns="91440" tIns="45720" rIns="91440" bIns="45720" anchor="ctr" anchorCtr="0" upright="1">
+                      <a:noAutofit/>
+                    </wps:bodyPr>
+                  </wps:wsp>
+                </a:graphicData>
+              </a:graphic>
+              <wp14:sizeRelH relativeFrom="margin">
+                <wp14:pctWidth>0</wp14:pctWidth>
+              </wp14:sizeRelH>
+              <wp14:sizeRelV relativeFrom="margin">
+                <wp14:pctHeight>0</wp14:pctHeight>
+              </wp14:sizeRelV>
+            </wp:anchor>
+          </w:drawing>
+        </mc:Choice>
+        <mc:Fallback>
+          <w:pict>
+            <v:rect w14:anchorId="66C8929E" id="Rectangle 17" o:spid="_x0000_s1026" style="position:absolute;margin-left:108pt;margin-top:749pt;width:270pt;height:36pt;z-index:251659264;visibility:visible;mso-wrap-style:square;mso-width-percent:0;mso-height-percent:0;mso-wrap-distance-left:9pt;mso-wrap-distance-top:0;mso-wrap-distance-right:9pt;mso-wrap-distance-bottom:0;mso-position-horizontal:absolute;mso-position-horizontal-relative:text;mso-position-vertical:absolute;mso-position-vertical-relative:text;mso-width-percent:0;mso-height-percent:0;mso-width-relative:margin;mso-height-relative:margin;v-text-anchor:middle" o:gfxdata="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" filled="f" stroked="f" strokeweight=".85pt">
+              <v:textbox>
+                <w:txbxContent>
+                  <w:p>
+                    <w:pPr>
+                      <w:rPr>
+                        <w:rFonts w:ascii="Calibri" w:hAnsi="Calibri"/>
+                        <w:color w:val="000000" w:themeColor="text1"/>
+                        <w:sz w:val="20"/>
+                      </w:rPr>
+                    </w:pPr>
+                    <w:r>
+                      <w:rPr>
+                        <w:rFonts w:ascii="Calibri" w:hAnsi="Calibri"/>
+                        <w:color w:val="000000" w:themeColor="text1"/>
+                        <w:sz w:val="20"/>
+                      </w:rPr>
+                      <w:t>This work is licensed under a </w:t>
+                    </w:r>
+                    <w:hyperlink r:id="rId3" w:history="1">
+                      <w:r>
+                        <w:rPr>
+                          <w:rStyle w:val="Hyperlink"/>
+                          <w:rFonts w:ascii="Calibri" w:hAnsi="Calibri"/>
+                          <w:color w:val="000000" w:themeColor="text1"/>
+                          <w:sz w:val="20"/>
+                        </w:rPr>
+                        <w:t>Creative Commons Attribution-</w:t>
+                      </w:r>
+                      <w:proofErr w:type="spellStart"/>
+                      <w:r>
+                        <w:rPr>
+                          <w:rStyle w:val="Hyperlink"/>
+                          <w:rFonts w:ascii="Calibri" w:hAnsi="Calibri"/>
+                          <w:color w:val="000000" w:themeColor="text1"/>
+                          <w:sz w:val="20"/>
+                        </w:rPr>
+                        <w:t>NonCommercial</w:t>
+                      </w:r>
+                      <w:proofErr w:type="spellEnd"/>
+                      <w:r>
+                        <w:rPr>
+                          <w:rStyle w:val="Hyperlink"/>
+                          <w:rFonts w:ascii="Calibri" w:hAnsi="Calibri"/>
+                          <w:color w:val="000000" w:themeColor="text1"/>
+                          <w:sz w:val="20"/>
+                        </w:rPr>
+                        <w:t>-</w:t>
+                      </w:r>
+                      <w:proofErr w:type="spellStart"/>
+                      <w:r>
+                        <w:rPr>
+                          <w:rStyle w:val="Hyperlink"/>
+                          <w:rFonts w:ascii="Calibri" w:hAnsi="Calibri"/>
+                          <w:color w:val="000000" w:themeColor="text1"/>
+                          <w:sz w:val="20"/>
+                        </w:rPr>
+                        <w:t>ShareAlike</w:t>
+                      </w:r>
+                      <w:proofErr w:type="spellEnd"/>
+                      <w:r>
+                        <w:rPr>
+                          <w:rStyle w:val="Hyperlink"/>
+                          <w:rFonts w:ascii="Calibri" w:hAnsi="Calibri"/>
+                          <w:color w:val="000000" w:themeColor="text1"/>
+                          <w:sz w:val="20"/>
+                        </w:rPr>
+                        <w:t xml:space="preserve"> 4.0 International License</w:t>
+                      </w:r>
+                    </w:hyperlink>
+                    <w:r>
+                      <w:t> </w:t>
+                    </w:r>
+                  </w:p>
+                  <w:p>
+                    <w:pPr>
+                      <w:jc w:val="center"/>
+                    </w:pPr>
+                  </w:p>
+                  <w:p>
+                    <w:pPr>
+                      <w:jc w:val="center"/>
+                    </w:pPr>
+                  </w:p>
+                </w:txbxContent>
+              </v:textbox>
+            </v:rect>
+          </w:pict>
+        </mc:Fallback>
+      </mc:AlternateContent>
+    </w:r>
+  </w:p>
+</w:ftr>
+</file>
+
+<file path=word/footnotes.xml><?xml version="1.0" encoding="utf-8"?>
+<w:footnotes xmlns:wpc="http://schemas.microsoft.com/office/word/2010/wordprocessingCanvas" xmlns:cx="http://schemas.microsoft.com/office/drawing/2014/chartex" xmlns:cx1="http://schemas.microsoft.com/office/drawing/2015/9/8/chartex" xmlns:cx2="http://schemas.microsoft.com/office/drawing/2015/10/21/chartex" xmlns:cx3="http://schemas.microsoft.com/office/drawing/2016/5/9/chartex" xmlns:cx4="http://schemas.microsoft.com/office/drawing/2016/5/10/chartex" xmlns:cx5="http://schemas.microsoft.com/office/drawing/2016/5/11/chartex" xmlns:cx6="http://schemas.microsoft.com/office/drawing/2016/5/12/chartex" xmlns:cx7="http://schemas.microsoft.com/office/drawing/2016/5/13/chartex" xmlns:cx8="http://schemas.microsoft.com/office/drawing/2016/5/14/chartex" xmlns:mc="http://schemas.openxmlformats.org/markup-compatibility/2006" xmlns:aink="http://schemas.microsoft.com/office/drawing/2016/ink" xmlns:am3d="http://schemas.microsoft.com/office/drawing/2017/model3d" xmlns:o="urn:schemas-microsoft-com:office:office" xmlns:r="http://schemas.openxmlformats.org/officeDocument/2006/relationships" xmlns:m="http://schemas.openxmlformats.org/officeDocument/2006/math" xmlns:v="urn:schemas-microsoft-com:vml" xmlns:wp14="http://schemas.microsoft.com/office/word/2010/wordprocessingDrawing" xmlns:wp="http://schemas.openxmlformats.org/drawingml/2006/wordprocessingDrawing" xmlns:w10="urn:schemas-microsoft-com:office:word" xmlns:w="http://schemas.openxmlformats.org/wordprocessingml/2006/main" xmlns:w14="http://schemas.microsoft.com/office/word/2010/wordml" xmlns:w15="http://schemas.microsoft.com/office/word/2012/wordml" xmlns:w16cex="http://schemas.microsoft.com/office/word/2018/wordml/cex" xmlns:w16cid="http://schemas.microsoft.com/office/word/2016/wordml/cid" xmlns:w16="http://schemas.microsoft.com/office/word/2018/wordml" xmlns:w16se="http://schemas.microsoft.com/office/word/2015/wordml/symex" xmlns:wpg="http://schemas.microsoft.com/office/word/2010/wordprocessingGroup" xmlns:wpi="http://schemas.microsoft.com/office/word/2010/wordprocessingInk" xmlns:wne="http://schemas.microsoft.com/office/word/2006/wordml" xmlns:wps="http://schemas.microsoft.com/office/word/2010/wordprocessingShape" mc:Ignorable="w14 w15 w16se w16cid w16 w16cex wp14">
+  <w:footnote w:type="separator" w:id="-1">
+    <w:p>
+      <w:pPr>
+        <w:spacing w:after="0" w:line="240" w:lineRule="auto"/>
+      </w:pPr>
+      <w:r>
+        <w:separator/>
+      </w:r>
+    </w:p>
+  </w:footnote>
+  <w:footnote w:type="continuationSeparator" w:id="0">
+    <w:p>
+      <w:pPr>
+        <w:spacing w:after="0" w:line="240" w:lineRule="auto"/>
+      </w:pPr>
+      <w:r>
+        <w:continuationSeparator/>
+      </w:r>
+    </w:p>
+  </w:footnote>
+</w:footnotes>
+</file>
+
+<file path=word/header1.xml><?xml version="1.0" encoding="utf-8"?>
+<w:hdr xmlns:wpc="http://schemas.microsoft.com/office/word/2010/wordprocessingCanvas" xmlns:cx="http://schemas.microsoft.com/office/drawing/2014/chartex" xmlns:cx1="http://schemas.microsoft.com/office/drawing/2015/9/8/chartex" xmlns:cx2="http://schemas.microsoft.com/office/drawing/2015/10/21/chartex" xmlns:cx3="http://schemas.microsoft.com/office/drawing/2016/5/9/chartex" xmlns:cx4="http://schemas.microsoft.com/office/drawing/2016/5/10/chartex" xmlns:cx5="http://schemas.microsoft.com/office/drawing/2016/5/11/chartex" xmlns:cx6="http://schemas.microsoft.com/office/drawing/2016/5/12/chartex" xmlns:cx7="http://schemas.microsoft.com/office/drawing/2016/5/13/chartex" xmlns:cx8="http://schemas.microsoft.com/office/drawing/2016/5/14/chartex" xmlns:mc="http://schemas.openxmlformats.org/markup-compatibility/2006" xmlns:aink="http://schemas.microsoft.com/office/drawing/2016/ink" xmlns:am3d="http://schemas.microsoft.com/office/drawing/2017/model3d" xmlns:o="urn:schemas-microsoft-com:office:office" xmlns:r="http://schemas.openxmlformats.org/officeDocument/2006/relationships" xmlns:m="http://schemas.openxmlformats.org/officeDocument/2006/math" xmlns:v="urn:schemas-microsoft-com:vml" xmlns:wp14="http://schemas.microsoft.com/office/word/2010/wordprocessingDrawing" xmlns:wp="http://schemas.openxmlformats.org/drawingml/2006/wordprocessingDrawing" xmlns:w10="urn:schemas-microsoft-com:office:word" xmlns:w="http://schemas.openxmlformats.org/wordprocessingml/2006/main" xmlns:w14="http://schemas.microsoft.com/office/word/2010/wordml" xmlns:w15="http://schemas.microsoft.com/office/word/2012/wordml" xmlns:w16cex="http://schemas.microsoft.com/office/word/2018/wordml/cex" xmlns:w16cid="http://schemas.microsoft.com/office/word/2016/wordml/cid" xmlns:w16="http://schemas.microsoft.com/office/word/2018/wordml" xmlns:w16se="http://schemas.microsoft.com/office/word/2015/wordml/symex" xmlns:wpg="http://schemas.microsoft.com/office/word/2010/wordprocessingGroup" xmlns:wpi="http://schemas.microsoft.com/office/word/2010/wordprocessingInk" xmlns:wne="http://schemas.microsoft.com/office/word/2006/wordml" xmlns:wps="http://schemas.microsoft.com/office/word/2010/wordprocessingShape" mc:Ignorable="w14 w15 w16se w16cid w16 w16cex wp14">
+  <w:p>
+    <w:pPr>
+      <w:pStyle w:val="Header"/>
+    </w:pPr>
+    <w:r>
+      <w:t>Introduction to Computer Science</w:t>
+    </w:r>
+  </w:p>
+</w:hdr>
+</file>
+
 <file path=word/numbering.xml><?xml version="1.0" encoding="utf-8"?>
-<w:numbering xmlns:wpc="http://schemas.microsoft.com/office/word/2010/wordprocessingCanvas" xmlns:cx="http://schemas.microsoft.com/office/drawing/2014/chartex" xmlns:cx1="http://schemas.microsoft.com/office/drawing/2015/9/8/chartex" xmlns:cx2="http://schemas.microsoft.com/office/drawing/2015/10/21/chartex" xmlns:cx3="http://schemas.microsoft.com/office/drawing/2016/5/9/chartex" xmlns:cx4="http://schemas.microsoft.com/office/drawing/2016/5/10/chartex" xmlns:cx5="http://schemas.microsoft.com/office/drawing/2016/5/11/chartex" xmlns:cx6="http://schemas.microsoft.com/office/drawing/2016/5/12/chartex" xmlns:cx7="http://schemas.microsoft.com/office/drawing/2016/5/13/chartex" xmlns:cx8="http://schemas.microsoft.com/office/drawing/2016/5/14/chartex" xmlns:mc="http://schemas.openxmlformats.org/markup-compatibility/2006" xmlns:aink="http://schemas.microsoft.com/office/drawing/2016/ink" xmlns:am3d="http://schemas.microsoft.com/office/drawing/2017/model3d" xmlns:o="urn:schemas-microsoft-com:office:office" xmlns:r="http://schemas.openxmlformats.org/officeDocument/2006/relationships" xmlns:m="http://schemas.openxmlformats.org/officeDocument/2006/math" xmlns:v="urn:schemas-microsoft-com:vml" xmlns:wp14="http://schemas.microsoft.com/office/word/2010/wordprocessingDrawing" xmlns:wp="http://schemas.openxmlformats.org/drawingml/2006/wordprocessingDrawing" xmlns:w10="urn:schemas-microsoft-com:office:word" xmlns:w="http://schemas.openxmlformats.org/wordprocessingml/2006/main" xmlns:w14="http://schemas.microsoft.com/office/word/2010/wordml" xmlns:w15="http://schemas.microsoft.com/office/word/2012/wordml" xmlns:w16cid="http://schemas.microsoft.com/office/word/2016/wordml/cid" xmlns:w16se="http://schemas.microsoft.com/office/word/2015/wordml/symex" xmlns:wpg="http://schemas.microsoft.com/office/word/2010/wordprocessingGroup" xmlns:wpi="http://schemas.microsoft.com/office/word/2010/wordprocessingInk" xmlns:wne="http://schemas.microsoft.com/office/word/2006/wordml" xmlns:wps="http://schemas.microsoft.com/office/word/2010/wordprocessingShape" mc:Ignorable="w14 w15 w16se w16cid wp14">
+<w:numbering xmlns:wpc="http://schemas.microsoft.com/office/word/2010/wordprocessingCanvas" xmlns:cx="http://schemas.microsoft.com/office/drawing/2014/chartex" xmlns:cx1="http://schemas.microsoft.com/office/drawing/2015/9/8/chartex" xmlns:cx2="http://schemas.microsoft.com/office/drawing/2015/10/21/chartex" xmlns:cx3="http://schemas.microsoft.com/office/drawing/2016/5/9/chartex" xmlns:cx4="http://schemas.microsoft.com/office/drawing/2016/5/10/chartex" xmlns:cx5="http://schemas.microsoft.com/office/drawing/2016/5/11/chartex" xmlns:cx6="http://schemas.microsoft.com/office/drawing/2016/5/12/chartex" xmlns:cx7="http://schemas.microsoft.com/office/drawing/2016/5/13/chartex" xmlns:cx8="http://schemas.microsoft.com/office/drawing/2016/5/14/chartex" xmlns:mc="http://schemas.openxmlformats.org/markup-compatibility/2006" xmlns:aink="http://schemas.microsoft.com/office/drawing/2016/ink" xmlns:am3d="http://schemas.microsoft.com/office/drawing/2017/model3d" xmlns:o="urn:schemas-microsoft-com:office:office" xmlns:r="http://schemas.openxmlformats.org/officeDocument/2006/relationships" xmlns:m="http://schemas.openxmlformats.org/officeDocument/2006/math" xmlns:v="urn:schemas-microsoft-com:vml" xmlns:wp14="http://schemas.microsoft.com/office/word/2010/wordprocessingDrawing" xmlns:wp="http://schemas.openxmlformats.org/drawingml/2006/wordprocessingDrawing" xmlns:w10="urn:schemas-microsoft-com:office:word" xmlns:w="http://schemas.openxmlformats.org/wordprocessingml/2006/main" xmlns:w14="http://schemas.microsoft.com/office/word/2010/wordml" xmlns:w15="http://schemas.microsoft.com/office/word/2012/wordml" xmlns:w16cex="http://schemas.microsoft.com/office/word/2018/wordml/cex" xmlns:w16cid="http://schemas.microsoft.com/office/word/2016/wordml/cid" xmlns:w16="http://schemas.microsoft.com/office/word/2018/wordml" xmlns:w16se="http://schemas.microsoft.com/office/word/2015/wordml/symex" xmlns:wpg="http://schemas.microsoft.com/office/word/2010/wordprocessingGroup" xmlns:wpi="http://schemas.microsoft.com/office/word/2010/wordprocessingInk" xmlns:wne="http://schemas.microsoft.com/office/word/2006/wordml" xmlns:wps="http://schemas.microsoft.com/office/word/2010/wordprocessingShape" mc:Ignorable="w14 w15 w16se w16cid w16 w16cex wp14">
   <w:abstractNum w:abstractNumId="0" w15:restartNumberingAfterBreak="0">
     <w:nsid w:val="72DF2AB7"/>
     <w:multiLevelType w:val="hybridMultilevel"/>
@@ -891,23 +1349,23 @@
 </file>
 
 <file path=word/styles.xml><?xml version="1.0" encoding="utf-8"?>
-<w:styles xmlns:mc="http://schemas.openxmlformats.org/markup-compatibility/2006" xmlns:r="http://schemas.openxmlformats.org/officeDocument/2006/relationships" xmlns:w="http://schemas.openxmlformats.org/wordprocessingml/2006/main" xmlns:w14="http://schemas.microsoft.com/office/word/2010/wordml" xmlns:w15="http://schemas.microsoft.com/office/word/2012/wordml" xmlns:w16cid="http://schemas.microsoft.com/office/word/2016/wordml/cid" xmlns:w16se="http://schemas.microsoft.com/office/word/2015/wordml/symex" mc:Ignorable="w14 w15 w16se w16cid">
+<w:styles xmlns:mc="http://schemas.openxmlformats.org/markup-compatibility/2006" xmlns:r="http://schemas.openxmlformats.org/officeDocument/2006/relationships" xmlns:w="http://schemas.openxmlformats.org/wordprocessingml/2006/main" xmlns:w14="http://schemas.microsoft.com/office/word/2010/wordml" xmlns:w15="http://schemas.microsoft.com/office/word/2012/wordml" xmlns:w16cex="http://schemas.microsoft.com/office/word/2018/wordml/cex" xmlns:w16cid="http://schemas.microsoft.com/office/word/2016/wordml/cid" xmlns:w16="http://schemas.microsoft.com/office/word/2018/wordml" xmlns:w16se="http://schemas.microsoft.com/office/word/2015/wordml/symex" mc:Ignorable="w14 w15 w16se w16cid w16 w16cex">
   <w:docDefaults>
     <w:rPrDefault>
       <w:rPr>
-        <w:rFonts w:asciiTheme="minorHAnsi" w:eastAsiaTheme="minorHAnsi" w:hAnsiTheme="minorHAnsi" w:cstheme="minorBidi"/>
-        <w:sz w:val="22"/>
-        <w:szCs w:val="22"/>
+        <w:rFonts w:asciiTheme="minorHAnsi" w:eastAsiaTheme="minorEastAsia" w:hAnsiTheme="minorHAnsi" w:cstheme="minorBidi"/>
+        <w:sz w:val="21"/>
+        <w:szCs w:val="21"/>
         <w:lang w:val="en-US" w:eastAsia="en-US" w:bidi="ar-SA"/>
       </w:rPr>
     </w:rPrDefault>
     <w:pPrDefault>
       <w:pPr>
-        <w:spacing w:after="160" w:line="259" w:lineRule="auto"/>
+        <w:spacing w:after="120" w:line="264" w:lineRule="auto"/>
       </w:pPr>
     </w:pPrDefault>
   </w:docDefaults>
-  <w:latentStyles w:defLockedState="0" w:defUIPriority="99" w:defSemiHidden="0" w:defUnhideWhenUsed="0" w:defQFormat="0" w:count="375">
+  <w:latentStyles w:defLockedState="0" w:defUIPriority="99" w:defSemiHidden="0" w:defUnhideWhenUsed="0" w:defQFormat="0" w:count="376">
     <w:lsdException w:name="Normal" w:uiPriority="0" w:qFormat="1"/>
     <w:lsdException w:name="heading 1" w:uiPriority="9" w:qFormat="1"/>
     <w:lsdException w:name="heading 2" w:semiHidden="1" w:uiPriority="9" w:unhideWhenUsed="1" w:qFormat="1"/>
@@ -940,7 +1398,7 @@
     <w:lsdException w:name="footnote text" w:semiHidden="1" w:unhideWhenUsed="1"/>
     <w:lsdException w:name="annotation text" w:semiHidden="1" w:unhideWhenUsed="1"/>
     <w:lsdException w:name="header" w:semiHidden="1" w:unhideWhenUsed="1"/>
-    <w:lsdException w:name="footer" w:semiHidden="1" w:unhideWhenUsed="1"/>
+    <w:lsdException w:name="footer" w:semiHidden="1" w:uiPriority="0" w:unhideWhenUsed="1"/>
     <w:lsdException w:name="index heading" w:semiHidden="1" w:unhideWhenUsed="1"/>
     <w:lsdException w:name="caption" w:semiHidden="1" w:uiPriority="35" w:unhideWhenUsed="1" w:qFormat="1"/>
     <w:lsdException w:name="table of figures" w:semiHidden="1" w:unhideWhenUsed="1"/>
@@ -993,7 +1451,7 @@
     <w:lsdException w:name="Body Text Indent 2" w:semiHidden="1" w:unhideWhenUsed="1"/>
     <w:lsdException w:name="Body Text Indent 3" w:semiHidden="1" w:unhideWhenUsed="1"/>
     <w:lsdException w:name="Block Text" w:semiHidden="1" w:unhideWhenUsed="1"/>
-    <w:lsdException w:name="Hyperlink" w:semiHidden="1" w:unhideWhenUsed="1"/>
+    <w:lsdException w:name="Hyperlink" w:semiHidden="1" w:uiPriority="0" w:unhideWhenUsed="1"/>
     <w:lsdException w:name="FollowedHyperlink" w:semiHidden="1" w:unhideWhenUsed="1"/>
     <w:lsdException w:name="Strong" w:uiPriority="22" w:qFormat="1"/>
     <w:lsdException w:name="Emphasis" w:uiPriority="20" w:qFormat="1"/>
@@ -1056,11 +1514,11 @@
     <w:lsdException w:name="Table Elegant" w:semiHidden="1" w:unhideWhenUsed="1"/>
     <w:lsdException w:name="Table Professional" w:semiHidden="1" w:unhideWhenUsed="1"/>
     <w:lsdException w:name="Table Subtle 1" w:semiHidden="1" w:unhideWhenUsed="1"/>
+    <w:lsdException w:name="Table Subtle 2" w:semiHidden="1" w:unhideWhenUsed="1"/>
     <w:lsdException w:name="Table Web 1" w:semiHidden="1" w:unhideWhenUsed="1"/>
     <w:lsdException w:name="Table Web 2" w:semiHidden="1" w:unhideWhenUsed="1"/>
     <w:lsdException w:name="Balloon Text" w:semiHidden="1" w:unhideWhenUsed="1"/>
     <w:lsdException w:name="Table Grid" w:uiPriority="39"/>
-    <w:lsdException w:name="Table Theme" w:semiHidden="1" w:unhideWhenUsed="1"/>
     <w:lsdException w:name="Placeholder Text" w:semiHidden="1"/>
     <w:lsdException w:name="No Spacing" w:uiPriority="1" w:qFormat="1"/>
     <w:lsdException w:name="Light Shading" w:uiPriority="60"/>
@@ -1280,53 +1738,215 @@
     <w:lsdException w:name="Smart Hyperlink" w:semiHidden="1" w:unhideWhenUsed="1"/>
     <w:lsdException w:name="Hashtag" w:semiHidden="1" w:unhideWhenUsed="1"/>
     <w:lsdException w:name="Unresolved Mention" w:semiHidden="1" w:unhideWhenUsed="1"/>
+    <w:lsdException w:name="Smart Link" w:semiHidden="1" w:unhideWhenUsed="1"/>
   </w:latentStyles>
   <w:style w:type="paragraph" w:default="1" w:styleId="Normal">
     <w:name w:val="Normal"/>
     <w:qFormat/>
+    <w:rsid w:val="00C409DB"/>
   </w:style>
   <w:style w:type="paragraph" w:styleId="Heading1">
     <w:name w:val="heading 1"/>
     <w:basedOn w:val="Normal"/>
-    <w:next w:val="ProcedureText"/>
+    <w:next w:val="Normal"/>
     <w:link w:val="Heading1Char"/>
     <w:uiPriority w:val="9"/>
     <w:qFormat/>
-    <w:rsid w:val="007D1C56"/>
+    <w:rsid w:val="00C409DB"/>
     <w:pPr>
-      <w:widowControl w:val="0"/>
-      <w:spacing w:after="0" w:line="240" w:lineRule="auto"/>
-      <w:ind w:left="1728" w:hanging="1440"/>
+      <w:keepNext/>
+      <w:keepLines/>
+      <w:pBdr>
+        <w:bottom w:val="single" w:sz="4" w:space="1" w:color="008575" w:themeColor="accent1"/>
+      </w:pBdr>
+      <w:spacing w:before="400" w:after="40" w:line="240" w:lineRule="auto"/>
       <w:outlineLvl w:val="0"/>
     </w:pPr>
     <w:rPr>
-      <w:color w:val="00BCB9"/>
-      <w:sz w:val="32"/>
-      <w:szCs w:val="32"/>
+      <w:rFonts w:asciiTheme="majorHAnsi" w:eastAsiaTheme="majorEastAsia" w:hAnsiTheme="majorHAnsi" w:cstheme="majorBidi"/>
+      <w:color w:val="006357" w:themeColor="accent1" w:themeShade="BF"/>
+      <w:sz w:val="36"/>
+      <w:szCs w:val="36"/>
     </w:rPr>
   </w:style>
   <w:style w:type="paragraph" w:styleId="Heading2">
     <w:name w:val="heading 2"/>
     <w:basedOn w:val="Normal"/>
-    <w:next w:val="ProcedureText"/>
+    <w:next w:val="Normal"/>
     <w:link w:val="Heading2Char"/>
     <w:uiPriority w:val="9"/>
     <w:unhideWhenUsed/>
     <w:qFormat/>
-    <w:rsid w:val="007D1C56"/>
+    <w:rsid w:val="00C409DB"/>
     <w:pPr>
       <w:keepNext/>
       <w:keepLines/>
-      <w:widowControl w:val="0"/>
-      <w:spacing w:before="40" w:after="0"/>
-      <w:ind w:left="1728" w:hanging="1440"/>
+      <w:spacing w:before="160" w:after="0" w:line="240" w:lineRule="auto"/>
       <w:outlineLvl w:val="1"/>
     </w:pPr>
     <w:rPr>
-      <w:rFonts w:eastAsiaTheme="majorEastAsia" w:cstheme="majorBidi"/>
-      <w:b/>
+      <w:rFonts w:asciiTheme="majorHAnsi" w:eastAsiaTheme="majorEastAsia" w:hAnsiTheme="majorHAnsi" w:cstheme="majorBidi"/>
+      <w:color w:val="006357" w:themeColor="accent1" w:themeShade="BF"/>
       <w:sz w:val="28"/>
       <w:szCs w:val="28"/>
+    </w:rPr>
+  </w:style>
+  <w:style w:type="paragraph" w:styleId="Heading3">
+    <w:name w:val="heading 3"/>
+    <w:basedOn w:val="Normal"/>
+    <w:next w:val="Normal"/>
+    <w:link w:val="Heading3Char"/>
+    <w:uiPriority w:val="9"/>
+    <w:unhideWhenUsed/>
+    <w:qFormat/>
+    <w:rsid w:val="00C409DB"/>
+    <w:pPr>
+      <w:keepNext/>
+      <w:keepLines/>
+      <w:spacing w:before="80" w:after="0" w:line="240" w:lineRule="auto"/>
+      <w:outlineLvl w:val="2"/>
+    </w:pPr>
+    <w:rPr>
+      <w:rFonts w:asciiTheme="majorHAnsi" w:eastAsiaTheme="majorEastAsia" w:hAnsiTheme="majorHAnsi" w:cstheme="majorBidi"/>
+      <w:color w:val="404040" w:themeColor="text1" w:themeTint="BF"/>
+      <w:sz w:val="26"/>
+      <w:szCs w:val="26"/>
+    </w:rPr>
+  </w:style>
+  <w:style w:type="paragraph" w:styleId="Heading4">
+    <w:name w:val="heading 4"/>
+    <w:basedOn w:val="Normal"/>
+    <w:next w:val="Normal"/>
+    <w:link w:val="Heading4Char"/>
+    <w:uiPriority w:val="9"/>
+    <w:semiHidden/>
+    <w:unhideWhenUsed/>
+    <w:qFormat/>
+    <w:rsid w:val="00C409DB"/>
+    <w:pPr>
+      <w:keepNext/>
+      <w:keepLines/>
+      <w:spacing w:before="80" w:after="0"/>
+      <w:outlineLvl w:val="3"/>
+    </w:pPr>
+    <w:rPr>
+      <w:rFonts w:asciiTheme="majorHAnsi" w:eastAsiaTheme="majorEastAsia" w:hAnsiTheme="majorHAnsi" w:cstheme="majorBidi"/>
+      <w:sz w:val="24"/>
+      <w:szCs w:val="24"/>
+    </w:rPr>
+  </w:style>
+  <w:style w:type="paragraph" w:styleId="Heading5">
+    <w:name w:val="heading 5"/>
+    <w:basedOn w:val="Normal"/>
+    <w:next w:val="Normal"/>
+    <w:link w:val="Heading5Char"/>
+    <w:uiPriority w:val="9"/>
+    <w:semiHidden/>
+    <w:unhideWhenUsed/>
+    <w:qFormat/>
+    <w:rsid w:val="00C409DB"/>
+    <w:pPr>
+      <w:keepNext/>
+      <w:keepLines/>
+      <w:spacing w:before="80" w:after="0"/>
+      <w:outlineLvl w:val="4"/>
+    </w:pPr>
+    <w:rPr>
+      <w:rFonts w:asciiTheme="majorHAnsi" w:eastAsiaTheme="majorEastAsia" w:hAnsiTheme="majorHAnsi" w:cstheme="majorBidi"/>
+      <w:i/>
+      <w:iCs/>
+      <w:sz w:val="22"/>
+      <w:szCs w:val="22"/>
+    </w:rPr>
+  </w:style>
+  <w:style w:type="paragraph" w:styleId="Heading6">
+    <w:name w:val="heading 6"/>
+    <w:basedOn w:val="Normal"/>
+    <w:next w:val="Normal"/>
+    <w:link w:val="Heading6Char"/>
+    <w:uiPriority w:val="9"/>
+    <w:semiHidden/>
+    <w:unhideWhenUsed/>
+    <w:qFormat/>
+    <w:rsid w:val="00C409DB"/>
+    <w:pPr>
+      <w:keepNext/>
+      <w:keepLines/>
+      <w:spacing w:before="80" w:after="0"/>
+      <w:outlineLvl w:val="5"/>
+    </w:pPr>
+    <w:rPr>
+      <w:rFonts w:asciiTheme="majorHAnsi" w:eastAsiaTheme="majorEastAsia" w:hAnsiTheme="majorHAnsi" w:cstheme="majorBidi"/>
+      <w:color w:val="595959" w:themeColor="text1" w:themeTint="A6"/>
+    </w:rPr>
+  </w:style>
+  <w:style w:type="paragraph" w:styleId="Heading7">
+    <w:name w:val="heading 7"/>
+    <w:basedOn w:val="Normal"/>
+    <w:next w:val="Normal"/>
+    <w:link w:val="Heading7Char"/>
+    <w:uiPriority w:val="9"/>
+    <w:semiHidden/>
+    <w:unhideWhenUsed/>
+    <w:qFormat/>
+    <w:rsid w:val="00C409DB"/>
+    <w:pPr>
+      <w:keepNext/>
+      <w:keepLines/>
+      <w:spacing w:before="80" w:after="0"/>
+      <w:outlineLvl w:val="6"/>
+    </w:pPr>
+    <w:rPr>
+      <w:rFonts w:asciiTheme="majorHAnsi" w:eastAsiaTheme="majorEastAsia" w:hAnsiTheme="majorHAnsi" w:cstheme="majorBidi"/>
+      <w:i/>
+      <w:iCs/>
+      <w:color w:val="595959" w:themeColor="text1" w:themeTint="A6"/>
+    </w:rPr>
+  </w:style>
+  <w:style w:type="paragraph" w:styleId="Heading8">
+    <w:name w:val="heading 8"/>
+    <w:basedOn w:val="Normal"/>
+    <w:next w:val="Normal"/>
+    <w:link w:val="Heading8Char"/>
+    <w:uiPriority w:val="9"/>
+    <w:semiHidden/>
+    <w:unhideWhenUsed/>
+    <w:qFormat/>
+    <w:rsid w:val="00C409DB"/>
+    <w:pPr>
+      <w:keepNext/>
+      <w:keepLines/>
+      <w:spacing w:before="80" w:after="0"/>
+      <w:outlineLvl w:val="7"/>
+    </w:pPr>
+    <w:rPr>
+      <w:rFonts w:asciiTheme="majorHAnsi" w:eastAsiaTheme="majorEastAsia" w:hAnsiTheme="majorHAnsi" w:cstheme="majorBidi"/>
+      <w:smallCaps/>
+      <w:color w:val="595959" w:themeColor="text1" w:themeTint="A6"/>
+    </w:rPr>
+  </w:style>
+  <w:style w:type="paragraph" w:styleId="Heading9">
+    <w:name w:val="heading 9"/>
+    <w:basedOn w:val="Normal"/>
+    <w:next w:val="Normal"/>
+    <w:link w:val="Heading9Char"/>
+    <w:uiPriority w:val="9"/>
+    <w:semiHidden/>
+    <w:unhideWhenUsed/>
+    <w:qFormat/>
+    <w:rsid w:val="00C409DB"/>
+    <w:pPr>
+      <w:keepNext/>
+      <w:keepLines/>
+      <w:spacing w:before="80" w:after="0"/>
+      <w:outlineLvl w:val="8"/>
+    </w:pPr>
+    <w:rPr>
+      <w:rFonts w:asciiTheme="majorHAnsi" w:eastAsiaTheme="majorEastAsia" w:hAnsiTheme="majorHAnsi" w:cstheme="majorBidi"/>
+      <w:i/>
+      <w:iCs/>
+      <w:smallCaps/>
+      <w:color w:val="595959" w:themeColor="text1" w:themeTint="A6"/>
     </w:rPr>
   </w:style>
   <w:style w:type="character" w:default="1" w:styleId="DefaultParagraphFont">
@@ -1360,7 +1980,6 @@
     <w:name w:val="Procedure Text"/>
     <w:basedOn w:val="Normal"/>
     <w:link w:val="ProcedureTextChar"/>
-    <w:qFormat/>
     <w:rsid w:val="007D1C56"/>
     <w:pPr>
       <w:widowControl w:val="0"/>
@@ -1385,11 +2004,12 @@
     <w:basedOn w:val="DefaultParagraphFont"/>
     <w:link w:val="Heading1"/>
     <w:uiPriority w:val="9"/>
-    <w:rsid w:val="007D1C56"/>
-    <w:rPr>
-      <w:color w:val="000000"/>
-      <w:sz w:val="32"/>
-      <w:szCs w:val="32"/>
+    <w:rsid w:val="00C409DB"/>
+    <w:rPr>
+      <w:rFonts w:asciiTheme="majorHAnsi" w:eastAsiaTheme="majorEastAsia" w:hAnsiTheme="majorHAnsi" w:cstheme="majorBidi"/>
+      <w:color w:val="006357" w:themeColor="accent1" w:themeShade="BF"/>
+      <w:sz w:val="36"/>
+      <w:szCs w:val="36"/>
     </w:rPr>
   </w:style>
   <w:style w:type="character" w:customStyle="1" w:styleId="Heading2Char">
@@ -1397,10 +2017,10 @@
     <w:basedOn w:val="DefaultParagraphFont"/>
     <w:link w:val="Heading2"/>
     <w:uiPriority w:val="9"/>
-    <w:rsid w:val="007D1C56"/>
-    <w:rPr>
-      <w:rFonts w:eastAsiaTheme="majorEastAsia" w:cstheme="majorBidi"/>
-      <w:b/>
+    <w:rsid w:val="00C409DB"/>
+    <w:rPr>
+      <w:rFonts w:asciiTheme="majorHAnsi" w:eastAsiaTheme="majorEastAsia" w:hAnsiTheme="majorHAnsi" w:cstheme="majorBidi"/>
+      <w:color w:val="006357" w:themeColor="accent1" w:themeShade="BF"/>
       <w:sz w:val="28"/>
       <w:szCs w:val="28"/>
     </w:rPr>
@@ -1412,17 +2032,17 @@
     <w:link w:val="TitleChar"/>
     <w:uiPriority w:val="10"/>
     <w:qFormat/>
-    <w:rsid w:val="00AB632F"/>
+    <w:rsid w:val="00C409DB"/>
     <w:pPr>
       <w:spacing w:after="0" w:line="240" w:lineRule="auto"/>
       <w:contextualSpacing/>
     </w:pPr>
     <w:rPr>
       <w:rFonts w:asciiTheme="majorHAnsi" w:eastAsiaTheme="majorEastAsia" w:hAnsiTheme="majorHAnsi" w:cstheme="majorBidi"/>
-      <w:spacing w:val="-10"/>
-      <w:kern w:val="28"/>
-      <w:sz w:val="56"/>
-      <w:szCs w:val="56"/>
+      <w:color w:val="006357" w:themeColor="accent1" w:themeShade="BF"/>
+      <w:spacing w:val="-7"/>
+      <w:sz w:val="80"/>
+      <w:szCs w:val="80"/>
     </w:rPr>
   </w:style>
   <w:style w:type="character" w:customStyle="1" w:styleId="TitleChar">
@@ -1430,13 +2050,13 @@
     <w:basedOn w:val="DefaultParagraphFont"/>
     <w:link w:val="Title"/>
     <w:uiPriority w:val="10"/>
-    <w:rsid w:val="00AB632F"/>
+    <w:rsid w:val="00C409DB"/>
     <w:rPr>
       <w:rFonts w:asciiTheme="majorHAnsi" w:eastAsiaTheme="majorEastAsia" w:hAnsiTheme="majorHAnsi" w:cstheme="majorBidi"/>
-      <w:spacing w:val="-10"/>
-      <w:kern w:val="28"/>
-      <w:sz w:val="56"/>
-      <w:szCs w:val="56"/>
+      <w:color w:val="006357" w:themeColor="accent1" w:themeShade="BF"/>
+      <w:spacing w:val="-7"/>
+      <w:sz w:val="80"/>
+      <w:szCs w:val="80"/>
     </w:rPr>
   </w:style>
   <w:style w:type="paragraph" w:styleId="ListParagraph">
@@ -1545,201 +2165,467 @@
       </w:tcPr>
     </w:tblStylePr>
   </w:style>
+  <w:style w:type="character" w:customStyle="1" w:styleId="Heading3Char">
+    <w:name w:val="Heading 3 Char"/>
+    <w:basedOn w:val="DefaultParagraphFont"/>
+    <w:link w:val="Heading3"/>
+    <w:uiPriority w:val="9"/>
+    <w:rsid w:val="00C409DB"/>
+    <w:rPr>
+      <w:rFonts w:asciiTheme="majorHAnsi" w:eastAsiaTheme="majorEastAsia" w:hAnsiTheme="majorHAnsi" w:cstheme="majorBidi"/>
+      <w:color w:val="404040" w:themeColor="text1" w:themeTint="BF"/>
+      <w:sz w:val="26"/>
+      <w:szCs w:val="26"/>
+    </w:rPr>
+  </w:style>
+  <w:style w:type="character" w:customStyle="1" w:styleId="Heading4Char">
+    <w:name w:val="Heading 4 Char"/>
+    <w:basedOn w:val="DefaultParagraphFont"/>
+    <w:link w:val="Heading4"/>
+    <w:uiPriority w:val="9"/>
+    <w:semiHidden/>
+    <w:rsid w:val="00C409DB"/>
+    <w:rPr>
+      <w:rFonts w:asciiTheme="majorHAnsi" w:eastAsiaTheme="majorEastAsia" w:hAnsiTheme="majorHAnsi" w:cstheme="majorBidi"/>
+      <w:sz w:val="24"/>
+      <w:szCs w:val="24"/>
+    </w:rPr>
+  </w:style>
+  <w:style w:type="character" w:customStyle="1" w:styleId="Heading5Char">
+    <w:name w:val="Heading 5 Char"/>
+    <w:basedOn w:val="DefaultParagraphFont"/>
+    <w:link w:val="Heading5"/>
+    <w:uiPriority w:val="9"/>
+    <w:semiHidden/>
+    <w:rsid w:val="00C409DB"/>
+    <w:rPr>
+      <w:rFonts w:asciiTheme="majorHAnsi" w:eastAsiaTheme="majorEastAsia" w:hAnsiTheme="majorHAnsi" w:cstheme="majorBidi"/>
+      <w:i/>
+      <w:iCs/>
+      <w:sz w:val="22"/>
+      <w:szCs w:val="22"/>
+    </w:rPr>
+  </w:style>
+  <w:style w:type="character" w:customStyle="1" w:styleId="Heading6Char">
+    <w:name w:val="Heading 6 Char"/>
+    <w:basedOn w:val="DefaultParagraphFont"/>
+    <w:link w:val="Heading6"/>
+    <w:uiPriority w:val="9"/>
+    <w:semiHidden/>
+    <w:rsid w:val="00C409DB"/>
+    <w:rPr>
+      <w:rFonts w:asciiTheme="majorHAnsi" w:eastAsiaTheme="majorEastAsia" w:hAnsiTheme="majorHAnsi" w:cstheme="majorBidi"/>
+      <w:color w:val="595959" w:themeColor="text1" w:themeTint="A6"/>
+    </w:rPr>
+  </w:style>
+  <w:style w:type="character" w:customStyle="1" w:styleId="Heading7Char">
+    <w:name w:val="Heading 7 Char"/>
+    <w:basedOn w:val="DefaultParagraphFont"/>
+    <w:link w:val="Heading7"/>
+    <w:uiPriority w:val="9"/>
+    <w:semiHidden/>
+    <w:rsid w:val="00C409DB"/>
+    <w:rPr>
+      <w:rFonts w:asciiTheme="majorHAnsi" w:eastAsiaTheme="majorEastAsia" w:hAnsiTheme="majorHAnsi" w:cstheme="majorBidi"/>
+      <w:i/>
+      <w:iCs/>
+      <w:color w:val="595959" w:themeColor="text1" w:themeTint="A6"/>
+    </w:rPr>
+  </w:style>
+  <w:style w:type="character" w:customStyle="1" w:styleId="Heading8Char">
+    <w:name w:val="Heading 8 Char"/>
+    <w:basedOn w:val="DefaultParagraphFont"/>
+    <w:link w:val="Heading8"/>
+    <w:uiPriority w:val="9"/>
+    <w:semiHidden/>
+    <w:rsid w:val="00C409DB"/>
+    <w:rPr>
+      <w:rFonts w:asciiTheme="majorHAnsi" w:eastAsiaTheme="majorEastAsia" w:hAnsiTheme="majorHAnsi" w:cstheme="majorBidi"/>
+      <w:smallCaps/>
+      <w:color w:val="595959" w:themeColor="text1" w:themeTint="A6"/>
+    </w:rPr>
+  </w:style>
+  <w:style w:type="character" w:customStyle="1" w:styleId="Heading9Char">
+    <w:name w:val="Heading 9 Char"/>
+    <w:basedOn w:val="DefaultParagraphFont"/>
+    <w:link w:val="Heading9"/>
+    <w:uiPriority w:val="9"/>
+    <w:semiHidden/>
+    <w:rsid w:val="00C409DB"/>
+    <w:rPr>
+      <w:rFonts w:asciiTheme="majorHAnsi" w:eastAsiaTheme="majorEastAsia" w:hAnsiTheme="majorHAnsi" w:cstheme="majorBidi"/>
+      <w:i/>
+      <w:iCs/>
+      <w:smallCaps/>
+      <w:color w:val="595959" w:themeColor="text1" w:themeTint="A6"/>
+    </w:rPr>
+  </w:style>
+  <w:style w:type="paragraph" w:styleId="Caption">
+    <w:name w:val="caption"/>
+    <w:basedOn w:val="Normal"/>
+    <w:next w:val="Normal"/>
+    <w:uiPriority w:val="35"/>
+    <w:semiHidden/>
+    <w:unhideWhenUsed/>
+    <w:qFormat/>
+    <w:rsid w:val="00C409DB"/>
+    <w:pPr>
+      <w:spacing w:line="240" w:lineRule="auto"/>
+    </w:pPr>
+    <w:rPr>
+      <w:b/>
+      <w:bCs/>
+      <w:color w:val="404040" w:themeColor="text1" w:themeTint="BF"/>
+      <w:sz w:val="20"/>
+      <w:szCs w:val="20"/>
+    </w:rPr>
+  </w:style>
+  <w:style w:type="paragraph" w:styleId="Subtitle">
+    <w:name w:val="Subtitle"/>
+    <w:basedOn w:val="Normal"/>
+    <w:next w:val="Normal"/>
+    <w:link w:val="SubtitleChar"/>
+    <w:uiPriority w:val="11"/>
+    <w:qFormat/>
+    <w:rsid w:val="00C409DB"/>
+    <w:pPr>
+      <w:numPr>
+        <w:ilvl w:val="1"/>
+      </w:numPr>
+      <w:spacing w:after="240" w:line="240" w:lineRule="auto"/>
+    </w:pPr>
+    <w:rPr>
+      <w:rFonts w:asciiTheme="majorHAnsi" w:eastAsiaTheme="majorEastAsia" w:hAnsiTheme="majorHAnsi" w:cstheme="majorBidi"/>
+      <w:color w:val="404040" w:themeColor="text1" w:themeTint="BF"/>
+      <w:sz w:val="30"/>
+      <w:szCs w:val="30"/>
+    </w:rPr>
+  </w:style>
+  <w:style w:type="character" w:customStyle="1" w:styleId="SubtitleChar">
+    <w:name w:val="Subtitle Char"/>
+    <w:basedOn w:val="DefaultParagraphFont"/>
+    <w:link w:val="Subtitle"/>
+    <w:uiPriority w:val="11"/>
+    <w:rsid w:val="00C409DB"/>
+    <w:rPr>
+      <w:rFonts w:asciiTheme="majorHAnsi" w:eastAsiaTheme="majorEastAsia" w:hAnsiTheme="majorHAnsi" w:cstheme="majorBidi"/>
+      <w:color w:val="404040" w:themeColor="text1" w:themeTint="BF"/>
+      <w:sz w:val="30"/>
+      <w:szCs w:val="30"/>
+    </w:rPr>
+  </w:style>
+  <w:style w:type="character" w:styleId="Strong">
+    <w:name w:val="Strong"/>
+    <w:basedOn w:val="DefaultParagraphFont"/>
+    <w:uiPriority w:val="22"/>
+    <w:qFormat/>
+    <w:rsid w:val="00C409DB"/>
+    <w:rPr>
+      <w:b/>
+      <w:bCs/>
+    </w:rPr>
+  </w:style>
+  <w:style w:type="character" w:styleId="Emphasis">
+    <w:name w:val="Emphasis"/>
+    <w:basedOn w:val="DefaultParagraphFont"/>
+    <w:uiPriority w:val="20"/>
+    <w:qFormat/>
+    <w:rsid w:val="00C409DB"/>
+    <w:rPr>
+      <w:i/>
+      <w:iCs/>
+    </w:rPr>
+  </w:style>
+  <w:style w:type="paragraph" w:styleId="NoSpacing">
+    <w:name w:val="No Spacing"/>
+    <w:uiPriority w:val="1"/>
+    <w:qFormat/>
+    <w:rsid w:val="00C409DB"/>
+    <w:pPr>
+      <w:spacing w:after="0" w:line="240" w:lineRule="auto"/>
+    </w:pPr>
+  </w:style>
+  <w:style w:type="paragraph" w:styleId="Quote">
+    <w:name w:val="Quote"/>
+    <w:basedOn w:val="Normal"/>
+    <w:next w:val="Normal"/>
+    <w:link w:val="QuoteChar"/>
+    <w:uiPriority w:val="29"/>
+    <w:qFormat/>
+    <w:rsid w:val="00C409DB"/>
+    <w:pPr>
+      <w:spacing w:before="240" w:after="240" w:line="252" w:lineRule="auto"/>
+      <w:ind w:left="864" w:right="864"/>
+      <w:jc w:val="center"/>
+    </w:pPr>
+    <w:rPr>
+      <w:i/>
+      <w:iCs/>
+    </w:rPr>
+  </w:style>
+  <w:style w:type="character" w:customStyle="1" w:styleId="QuoteChar">
+    <w:name w:val="Quote Char"/>
+    <w:basedOn w:val="DefaultParagraphFont"/>
+    <w:link w:val="Quote"/>
+    <w:uiPriority w:val="29"/>
+    <w:rsid w:val="00C409DB"/>
+    <w:rPr>
+      <w:i/>
+      <w:iCs/>
+    </w:rPr>
+  </w:style>
+  <w:style w:type="paragraph" w:styleId="IntenseQuote">
+    <w:name w:val="Intense Quote"/>
+    <w:basedOn w:val="Normal"/>
+    <w:next w:val="Normal"/>
+    <w:link w:val="IntenseQuoteChar"/>
+    <w:uiPriority w:val="30"/>
+    <w:qFormat/>
+    <w:rsid w:val="00C409DB"/>
+    <w:pPr>
+      <w:spacing w:before="100" w:beforeAutospacing="1" w:after="240"/>
+      <w:ind w:left="864" w:right="864"/>
+      <w:jc w:val="center"/>
+    </w:pPr>
+    <w:rPr>
+      <w:rFonts w:asciiTheme="majorHAnsi" w:eastAsiaTheme="majorEastAsia" w:hAnsiTheme="majorHAnsi" w:cstheme="majorBidi"/>
+      <w:color w:val="008575" w:themeColor="accent1"/>
+      <w:sz w:val="28"/>
+      <w:szCs w:val="28"/>
+    </w:rPr>
+  </w:style>
+  <w:style w:type="character" w:customStyle="1" w:styleId="IntenseQuoteChar">
+    <w:name w:val="Intense Quote Char"/>
+    <w:basedOn w:val="DefaultParagraphFont"/>
+    <w:link w:val="IntenseQuote"/>
+    <w:uiPriority w:val="30"/>
+    <w:rsid w:val="00C409DB"/>
+    <w:rPr>
+      <w:rFonts w:asciiTheme="majorHAnsi" w:eastAsiaTheme="majorEastAsia" w:hAnsiTheme="majorHAnsi" w:cstheme="majorBidi"/>
+      <w:color w:val="008575" w:themeColor="accent1"/>
+      <w:sz w:val="28"/>
+      <w:szCs w:val="28"/>
+    </w:rPr>
+  </w:style>
+  <w:style w:type="character" w:styleId="SubtleEmphasis">
+    <w:name w:val="Subtle Emphasis"/>
+    <w:basedOn w:val="DefaultParagraphFont"/>
+    <w:uiPriority w:val="19"/>
+    <w:qFormat/>
+    <w:rsid w:val="00C409DB"/>
+    <w:rPr>
+      <w:i/>
+      <w:iCs/>
+      <w:color w:val="595959" w:themeColor="text1" w:themeTint="A6"/>
+    </w:rPr>
+  </w:style>
+  <w:style w:type="character" w:styleId="IntenseEmphasis">
+    <w:name w:val="Intense Emphasis"/>
+    <w:basedOn w:val="DefaultParagraphFont"/>
+    <w:uiPriority w:val="21"/>
+    <w:qFormat/>
+    <w:rsid w:val="00C409DB"/>
+    <w:rPr>
+      <w:b/>
+      <w:bCs/>
+      <w:i/>
+      <w:iCs/>
+    </w:rPr>
+  </w:style>
+  <w:style w:type="character" w:styleId="SubtleReference">
+    <w:name w:val="Subtle Reference"/>
+    <w:basedOn w:val="DefaultParagraphFont"/>
+    <w:uiPriority w:val="31"/>
+    <w:qFormat/>
+    <w:rsid w:val="00C409DB"/>
+    <w:rPr>
+      <w:smallCaps/>
+      <w:color w:val="404040" w:themeColor="text1" w:themeTint="BF"/>
+    </w:rPr>
+  </w:style>
+  <w:style w:type="character" w:styleId="IntenseReference">
+    <w:name w:val="Intense Reference"/>
+    <w:basedOn w:val="DefaultParagraphFont"/>
+    <w:uiPriority w:val="32"/>
+    <w:qFormat/>
+    <w:rsid w:val="00C409DB"/>
+    <w:rPr>
+      <w:b/>
+      <w:bCs/>
+      <w:smallCaps/>
+      <w:u w:val="single"/>
+    </w:rPr>
+  </w:style>
+  <w:style w:type="character" w:styleId="BookTitle">
+    <w:name w:val="Book Title"/>
+    <w:basedOn w:val="DefaultParagraphFont"/>
+    <w:uiPriority w:val="33"/>
+    <w:qFormat/>
+    <w:rsid w:val="00C409DB"/>
+    <w:rPr>
+      <w:b/>
+      <w:bCs/>
+      <w:smallCaps/>
+    </w:rPr>
+  </w:style>
+  <w:style w:type="paragraph" w:styleId="TOCHeading">
+    <w:name w:val="TOC Heading"/>
+    <w:basedOn w:val="Heading1"/>
+    <w:next w:val="Normal"/>
+    <w:uiPriority w:val="39"/>
+    <w:semiHidden/>
+    <w:unhideWhenUsed/>
+    <w:qFormat/>
+    <w:rsid w:val="00C409DB"/>
+    <w:pPr>
+      <w:outlineLvl w:val="9"/>
+    </w:pPr>
+  </w:style>
+  <w:style w:type="paragraph" w:styleId="Header">
+    <w:name w:val="header"/>
+    <w:basedOn w:val="Normal"/>
+    <w:link w:val="HeaderChar"/>
+    <w:uiPriority w:val="99"/>
+    <w:unhideWhenUsed/>
+    <w:rsid w:val="00C409DB"/>
+    <w:pPr>
+      <w:tabs>
+        <w:tab w:val="center" w:pos="4680"/>
+        <w:tab w:val="right" w:pos="9360"/>
+      </w:tabs>
+      <w:spacing w:after="0" w:line="240" w:lineRule="auto"/>
+    </w:pPr>
+  </w:style>
+  <w:style w:type="character" w:customStyle="1" w:styleId="HeaderChar">
+    <w:name w:val="Header Char"/>
+    <w:basedOn w:val="DefaultParagraphFont"/>
+    <w:link w:val="Header"/>
+    <w:uiPriority w:val="99"/>
+    <w:rsid w:val="00C409DB"/>
+  </w:style>
+  <w:style w:type="paragraph" w:styleId="Footer">
+    <w:name w:val="footer"/>
+    <w:basedOn w:val="Normal"/>
+    <w:link w:val="FooterChar"/>
+    <w:unhideWhenUsed/>
+    <w:rsid w:val="00C409DB"/>
+    <w:pPr>
+      <w:tabs>
+        <w:tab w:val="center" w:pos="4680"/>
+        <w:tab w:val="right" w:pos="9360"/>
+      </w:tabs>
+      <w:spacing w:after="0" w:line="240" w:lineRule="auto"/>
+    </w:pPr>
+  </w:style>
+  <w:style w:type="character" w:customStyle="1" w:styleId="FooterChar">
+    <w:name w:val="Footer Char"/>
+    <w:basedOn w:val="DefaultParagraphFont"/>
+    <w:link w:val="Footer"/>
+    <w:rsid w:val="00C409DB"/>
+  </w:style>
+  <w:style w:type="character" w:styleId="Hyperlink">
+    <w:name w:val="Hyperlink"/>
+    <w:basedOn w:val="DefaultParagraphFont"/>
+    <w:rsid w:val="00917116"/>
+    <w:rPr>
+      <w:color w:val="008575" w:themeColor="accent1"/>
+    </w:rPr>
+  </w:style>
 </w:styles>
 </file>
 
 <file path=word/theme/theme1.xml><?xml version="1.0" encoding="utf-8"?>
-<a:theme xmlns:a="http://schemas.openxmlformats.org/drawingml/2006/main" name="Office Theme">
+<a:theme xmlns:a="http://schemas.openxmlformats.org/drawingml/2006/main" name="Microsoft Philanthropies TEALS">
   <a:themeElements>
-    <a:clrScheme name="Office">
+    <a:clrScheme name="Microsoft Philanthropies TEALS">
       <a:dk1>
-        <a:sysClr val="windowText" lastClr="000000"/>
+        <a:srgbClr val="000000"/>
       </a:dk1>
       <a:lt1>
-        <a:sysClr val="window" lastClr="FFFFFF"/>
+        <a:srgbClr val="FFFFFF"/>
       </a:lt1>
       <a:dk2>
-        <a:srgbClr val="44546A"/>
+        <a:srgbClr val="274B47"/>
       </a:dk2>
       <a:lt2>
-        <a:srgbClr val="E7E6E6"/>
+        <a:srgbClr val="E6E6E6"/>
       </a:lt2>
       <a:accent1>
-        <a:srgbClr val="5B9BD5"/>
+        <a:srgbClr val="008575"/>
       </a:accent1>
       <a:accent2>
-        <a:srgbClr val="ED7D31"/>
+        <a:srgbClr val="274B47"/>
       </a:accent2>
       <a:accent3>
-        <a:srgbClr val="A5A5A5"/>
+        <a:srgbClr val="30E5D0"/>
       </a:accent3>
       <a:accent4>
-        <a:srgbClr val="FFC000"/>
+        <a:srgbClr val="221D20"/>
       </a:accent4>
       <a:accent5>
-        <a:srgbClr val="4472C4"/>
+        <a:srgbClr val="737373"/>
       </a:accent5>
       <a:accent6>
-        <a:srgbClr val="70AD47"/>
+        <a:srgbClr val="274B47"/>
       </a:accent6>
       <a:hlink>
-        <a:srgbClr val="0563C1"/>
+        <a:srgbClr val="008575"/>
       </a:hlink>
       <a:folHlink>
-        <a:srgbClr val="954F72"/>
+        <a:srgbClr val="008575"/>
       </a:folHlink>
     </a:clrScheme>
-    <a:fontScheme name="Office">
+    <a:fontScheme name="Microsoft Philanthropies TEALS">
       <a:majorFont>
-        <a:latin typeface="Calibri Light" panose="020F0302020204030204"/>
+        <a:latin typeface="Segoe UI Semibold"/>
         <a:ea typeface=""/>
         <a:cs typeface=""/>
-        <a:font script="Jpan" typeface="ＭＳ ゴシック"/>
-        <a:font script="Hang" typeface="맑은 고딕"/>
-        <a:font script="Hans" typeface="宋体"/>
-        <a:font script="Hant" typeface="新細明體"/>
-        <a:font script="Arab" typeface="Times New Roman"/>
-        <a:font script="Hebr" typeface="Times New Roman"/>
-        <a:font script="Thai" typeface="Angsana New"/>
-        <a:font script="Ethi" typeface="Nyala"/>
-        <a:font script="Beng" typeface="Vrinda"/>
-        <a:font script="Gujr" typeface="Shruti"/>
-        <a:font script="Khmr" typeface="MoolBoran"/>
-        <a:font script="Knda" typeface="Tunga"/>
-        <a:font script="Guru" typeface="Raavi"/>
-        <a:font script="Cans" typeface="Euphemia"/>
-        <a:font script="Cher" typeface="Plantagenet Cherokee"/>
-        <a:font script="Yiii" typeface="Microsoft Yi Baiti"/>
-        <a:font script="Tibt" typeface="Microsoft Himalaya"/>
-        <a:font script="Thaa" typeface="MV Boli"/>
-        <a:font script="Deva" typeface="Mangal"/>
-        <a:font script="Telu" typeface="Gautami"/>
-        <a:font script="Taml" typeface="Latha"/>
-        <a:font script="Syrc" typeface="Estrangelo Edessa"/>
-        <a:font script="Orya" typeface="Kalinga"/>
-        <a:font script="Mlym" typeface="Kartika"/>
-        <a:font script="Laoo" typeface="DokChampa"/>
-        <a:font script="Sinh" typeface="Iskoola Pota"/>
-        <a:font script="Mong" typeface="Mongolian Baiti"/>
-        <a:font script="Viet" typeface="Times New Roman"/>
-        <a:font script="Uigh" typeface="Microsoft Uighur"/>
-        <a:font script="Geor" typeface="Sylfaen"/>
       </a:majorFont>
       <a:minorFont>
-        <a:latin typeface="Calibri" panose="020F0502020204030204"/>
+        <a:latin typeface="Segoe UI"/>
         <a:ea typeface=""/>
         <a:cs typeface=""/>
-        <a:font script="Jpan" typeface="ＭＳ 明朝"/>
-        <a:font script="Hang" typeface="맑은 고딕"/>
-        <a:font script="Hans" typeface="宋体"/>
-        <a:font script="Hant" typeface="新細明體"/>
-        <a:font script="Arab" typeface="Arial"/>
-        <a:font script="Hebr" typeface="Arial"/>
-        <a:font script="Thai" typeface="Cordia New"/>
-        <a:font script="Ethi" typeface="Nyala"/>
-        <a:font script="Beng" typeface="Vrinda"/>
-        <a:font script="Gujr" typeface="Shruti"/>
-        <a:font script="Khmr" typeface="DaunPenh"/>
-        <a:font script="Knda" typeface="Tunga"/>
-        <a:font script="Guru" typeface="Raavi"/>
-        <a:font script="Cans" typeface="Euphemia"/>
-        <a:font script="Cher" typeface="Plantagenet Cherokee"/>
-        <a:font script="Yiii" typeface="Microsoft Yi Baiti"/>
-        <a:font script="Tibt" typeface="Microsoft Himalaya"/>
-        <a:font script="Thaa" typeface="MV Boli"/>
-        <a:font script="Deva" typeface="Mangal"/>
-        <a:font script="Telu" typeface="Gautami"/>
-        <a:font script="Taml" typeface="Latha"/>
-        <a:font script="Syrc" typeface="Estrangelo Edessa"/>
-        <a:font script="Orya" typeface="Kalinga"/>
-        <a:font script="Mlym" typeface="Kartika"/>
-        <a:font script="Laoo" typeface="DokChampa"/>
-        <a:font script="Sinh" typeface="Iskoola Pota"/>
-        <a:font script="Mong" typeface="Mongolian Baiti"/>
-        <a:font script="Viet" typeface="Arial"/>
-        <a:font script="Uigh" typeface="Microsoft Uighur"/>
-        <a:font script="Geor" typeface="Sylfaen"/>
       </a:minorFont>
     </a:fontScheme>
-    <a:fmtScheme name="Office">
+    <a:fmtScheme name="Couture">
       <a:fillStyleLst>
         <a:solidFill>
           <a:schemeClr val="phClr"/>
         </a:solidFill>
-        <a:gradFill rotWithShape="1">
-          <a:gsLst>
-            <a:gs pos="0">
-              <a:schemeClr val="phClr">
-                <a:lumMod val="110000"/>
-                <a:satMod val="105000"/>
-                <a:tint val="67000"/>
-              </a:schemeClr>
-            </a:gs>
-            <a:gs pos="50000">
-              <a:schemeClr val="phClr">
-                <a:lumMod val="105000"/>
-                <a:satMod val="103000"/>
-                <a:tint val="73000"/>
-              </a:schemeClr>
-            </a:gs>
-            <a:gs pos="100000">
-              <a:schemeClr val="phClr">
-                <a:lumMod val="105000"/>
-                <a:satMod val="109000"/>
-                <a:tint val="81000"/>
-              </a:schemeClr>
-            </a:gs>
-          </a:gsLst>
-          <a:lin ang="5400000" scaled="0"/>
-        </a:gradFill>
-        <a:gradFill rotWithShape="1">
-          <a:gsLst>
-            <a:gs pos="0">
-              <a:schemeClr val="phClr">
-                <a:satMod val="103000"/>
-                <a:lumMod val="102000"/>
-                <a:tint val="94000"/>
-              </a:schemeClr>
-            </a:gs>
-            <a:gs pos="50000">
-              <a:schemeClr val="phClr">
-                <a:satMod val="110000"/>
-                <a:lumMod val="100000"/>
-                <a:shade val="100000"/>
-              </a:schemeClr>
-            </a:gs>
-            <a:gs pos="100000">
-              <a:schemeClr val="phClr">
-                <a:lumMod val="99000"/>
-                <a:satMod val="120000"/>
-                <a:shade val="78000"/>
-              </a:schemeClr>
-            </a:gs>
-          </a:gsLst>
-          <a:lin ang="5400000" scaled="0"/>
-        </a:gradFill>
+        <a:solidFill>
+          <a:schemeClr val="phClr">
+            <a:tint val="65000"/>
+          </a:schemeClr>
+        </a:solidFill>
+        <a:solidFill>
+          <a:schemeClr val="phClr">
+            <a:shade val="80000"/>
+            <a:satMod val="180000"/>
+          </a:schemeClr>
+        </a:solidFill>
       </a:fillStyleLst>
       <a:lnStyleLst>
-        <a:ln w="6350" cap="flat" cmpd="sng" algn="ctr">
+        <a:ln w="9525" cap="flat" cmpd="sng" algn="ctr">
           <a:solidFill>
             <a:schemeClr val="phClr"/>
           </a:solidFill>
           <a:prstDash val="solid"/>
-          <a:miter lim="800000"/>
         </a:ln>
-        <a:ln w="12700" cap="flat" cmpd="sng" algn="ctr">
+        <a:ln w="10795" cap="flat" cmpd="sng" algn="ctr">
           <a:solidFill>
             <a:schemeClr val="phClr"/>
           </a:solidFill>
           <a:prstDash val="solid"/>
-          <a:miter lim="800000"/>
         </a:ln>
-        <a:ln w="19050" cap="flat" cmpd="sng" algn="ctr">
+        <a:ln w="17145" cap="flat" cmpd="sng" algn="ctr">
           <a:solidFill>
-            <a:schemeClr val="phClr"/>
+            <a:schemeClr val="phClr">
+              <a:shade val="95000"/>
+              <a:alpha val="50000"/>
+              <a:satMod val="150000"/>
+            </a:schemeClr>
           </a:solidFill>
           <a:prstDash val="solid"/>
-          <a:miter lim="800000"/>
         </a:ln>
       </a:lnStyleLst>
       <a:effectStyleLst>
@@ -1751,65 +2637,208 @@
         </a:effectStyle>
         <a:effectStyle>
           <a:effectLst>
-            <a:outerShdw blurRad="57150" dist="19050" dir="5400000" algn="ctr" rotWithShape="0">
+            <a:outerShdw blurRad="44450" dist="13970" dir="5400000" algn="ctr" rotWithShape="0">
               <a:srgbClr val="000000">
-                <a:alpha val="63000"/>
+                <a:alpha val="45000"/>
               </a:srgbClr>
             </a:outerShdw>
           </a:effectLst>
+          <a:scene3d>
+            <a:camera prst="orthographicFront">
+              <a:rot lat="0" lon="0" rev="0"/>
+            </a:camera>
+            <a:lightRig rig="twoPt" dir="tl"/>
+          </a:scene3d>
+          <a:sp3d prstMaterial="flat">
+            <a:bevelT w="19050" h="31750" prst="coolSlant"/>
+          </a:sp3d>
         </a:effectStyle>
       </a:effectStyleLst>
       <a:bgFillStyleLst>
         <a:solidFill>
           <a:schemeClr val="phClr"/>
         </a:solidFill>
-        <a:solidFill>
-          <a:schemeClr val="phClr">
-            <a:tint val="95000"/>
-            <a:satMod val="170000"/>
-          </a:schemeClr>
-        </a:solidFill>
         <a:gradFill rotWithShape="1">
           <a:gsLst>
             <a:gs pos="0">
               <a:schemeClr val="phClr">
-                <a:tint val="93000"/>
-                <a:satMod val="150000"/>
-                <a:shade val="98000"/>
-                <a:lumMod val="102000"/>
+                <a:tint val="40000"/>
+                <a:satMod val="350000"/>
               </a:schemeClr>
             </a:gs>
-            <a:gs pos="50000">
+            <a:gs pos="40000">
               <a:schemeClr val="phClr">
-                <a:tint val="98000"/>
-                <a:satMod val="130000"/>
-                <a:shade val="90000"/>
-                <a:lumMod val="103000"/>
+                <a:tint val="45000"/>
+                <a:shade val="99000"/>
+                <a:satMod val="350000"/>
               </a:schemeClr>
             </a:gs>
             <a:gs pos="100000">
               <a:schemeClr val="phClr">
-                <a:shade val="63000"/>
-                <a:satMod val="120000"/>
+                <a:shade val="20000"/>
+                <a:satMod val="255000"/>
               </a:schemeClr>
             </a:gs>
           </a:gsLst>
-          <a:lin ang="5400000" scaled="0"/>
+          <a:path path="circle">
+            <a:fillToRect l="50000" t="-80000" r="50000" b="180000"/>
+          </a:path>
+        </a:gradFill>
+        <a:gradFill rotWithShape="1">
+          <a:gsLst>
+            <a:gs pos="0">
+              <a:schemeClr val="phClr">
+                <a:tint val="80000"/>
+                <a:satMod val="300000"/>
+              </a:schemeClr>
+            </a:gs>
+            <a:gs pos="100000">
+              <a:schemeClr val="phClr">
+                <a:shade val="30000"/>
+                <a:satMod val="200000"/>
+              </a:schemeClr>
+            </a:gs>
+          </a:gsLst>
+          <a:path path="circle">
+            <a:fillToRect l="50000" t="50000" r="50000" b="50000"/>
+          </a:path>
         </a:gradFill>
       </a:bgFillStyleLst>
     </a:fmtScheme>
   </a:themeElements>
-  <a:objectDefaults/>
+  <a:objectDefaults>
+    <a:spDef>
+      <a:spPr bwMode="auto">
+        <a:solidFill>
+          <a:schemeClr val="accent1"/>
+        </a:solidFill>
+        <a:ln>
+          <a:noFill/>
+          <a:headEnd type="none" w="med" len="med"/>
+          <a:tailEnd type="none" w="med" len="med"/>
+        </a:ln>
+        <a:effectLst/>
+      </a:spPr>
+      <a:bodyPr rot="0" spcFirstLastPara="0" vertOverflow="overflow" horzOverflow="overflow" vert="horz" wrap="square" lIns="91440" tIns="45720" rIns="91440" bIns="45720" numCol="1" spcCol="0" rtlCol="0" fromWordArt="0" anchor="ctr" anchorCtr="0" forceAA="0" compatLnSpc="1">
+        <a:prstTxWarp prst="textNoShape">
+          <a:avLst/>
+        </a:prstTxWarp>
+        <a:noAutofit/>
+      </a:bodyPr>
+      <a:lstStyle>
+        <a:defPPr algn="ctr" defTabSz="932472" fontAlgn="base">
+          <a:spcBef>
+            <a:spcPct val="0"/>
+          </a:spcBef>
+          <a:spcAft>
+            <a:spcPct val="0"/>
+          </a:spcAft>
+          <a:defRPr sz="2000" dirty="0" smtClean="0">
+            <a:solidFill>
+              <a:schemeClr val="bg1"/>
+            </a:solidFill>
+            <a:ea typeface="Segoe UI" pitchFamily="34" charset="0"/>
+            <a:cs typeface="Segoe UI" pitchFamily="34" charset="0"/>
+          </a:defRPr>
+        </a:defPPr>
+      </a:lstStyle>
+      <a:style>
+        <a:lnRef idx="1">
+          <a:schemeClr val="accent2"/>
+        </a:lnRef>
+        <a:fillRef idx="3">
+          <a:schemeClr val="accent2"/>
+        </a:fillRef>
+        <a:effectRef idx="2">
+          <a:schemeClr val="accent2"/>
+        </a:effectRef>
+        <a:fontRef idx="minor">
+          <a:schemeClr val="lt1"/>
+        </a:fontRef>
+      </a:style>
+    </a:spDef>
+    <a:lnDef>
+      <a:spPr>
+        <a:ln w="6350">
+          <a:solidFill>
+            <a:schemeClr val="bg1">
+              <a:lumMod val="75000"/>
+            </a:schemeClr>
+          </a:solidFill>
+          <a:headEnd type="none" w="lg" len="med"/>
+          <a:tailEnd type="none" w="lg" len="med"/>
+        </a:ln>
+      </a:spPr>
+      <a:bodyPr/>
+      <a:lstStyle/>
+      <a:style>
+        <a:lnRef idx="1">
+          <a:schemeClr val="accent1"/>
+        </a:lnRef>
+        <a:fillRef idx="0">
+          <a:schemeClr val="accent1"/>
+        </a:fillRef>
+        <a:effectRef idx="0">
+          <a:schemeClr val="accent1"/>
+        </a:effectRef>
+        <a:fontRef idx="minor">
+          <a:schemeClr val="tx1"/>
+        </a:fontRef>
+      </a:style>
+    </a:lnDef>
+    <a:txDef>
+      <a:spPr>
+        <a:noFill/>
+      </a:spPr>
+      <a:bodyPr wrap="square" lIns="0" tIns="0" rIns="0" bIns="0" rtlCol="0">
+        <a:spAutoFit/>
+      </a:bodyPr>
+      <a:lstStyle>
+        <a:defPPr algn="l">
+          <a:defRPr sz="2000" dirty="0" err="1" smtClean="0">
+            <a:gradFill>
+              <a:gsLst>
+                <a:gs pos="2917">
+                  <a:schemeClr val="tx1"/>
+                </a:gs>
+                <a:gs pos="30000">
+                  <a:schemeClr val="tx1"/>
+                </a:gs>
+              </a:gsLst>
+              <a:lin ang="5400000" scaled="0"/>
+            </a:gradFill>
+          </a:defRPr>
+        </a:defPPr>
+      </a:lstStyle>
+    </a:txDef>
+  </a:objectDefaults>
   <a:extraClrSchemeLst/>
   <a:extLst>
     <a:ext uri="{05A4C25C-085E-4340-85A3-A5531E510DB2}">
-      <thm15:themeFamily xmlns:thm15="http://schemas.microsoft.com/office/thememl/2012/main" name="Office Theme" id="{62F939B6-93AF-4DB8-9C6B-D6C7DFDC589F}" vid="{4A3C46E8-61CC-4603-A589-7422A47A8E4A}"/>
+      <thm15:themeFamily xmlns:thm15="http://schemas.microsoft.com/office/thememl/2012/main" name="Microsoft Philanthropies TEALS" id="{F1DB31C6-F59C-41BA-8729-55C8153D258D}" vid="{B6C3B4CF-C714-46AD-9867-DF2A0300E80A}"/>
     </a:ext>
   </a:extLst>
 </a:theme>
 </file>
 
 <file path=customXml/item1.xml><?xml version="1.0" encoding="utf-8"?>
+<p:properties xmlns:p="http://schemas.microsoft.com/office/2006/metadata/properties" xmlns:xsi="http://www.w3.org/2001/XMLSchema-instance" xmlns:pc="http://schemas.microsoft.com/office/infopath/2007/PartnerControls">
+  <documentManagement>
+    <IconOverlay xmlns="http://schemas.microsoft.com/sharepoint/v4" xsi:nil="true"/>
+  </documentManagement>
+</p:properties>
+</file>
+
+<file path=customXml/item2.xml><?xml version="1.0" encoding="utf-8"?>
+<?mso-contentType ?>
+<FormTemplates xmlns="http://schemas.microsoft.com/sharepoint/v3/contenttype/forms">
+  <Display>DocumentLibraryForm</Display>
+  <Edit>DocumentLibraryForm</Edit>
+  <New>DocumentLibraryForm</New>
+</FormTemplates>
+</file>
+
+<file path=customXml/item3.xml><?xml version="1.0" encoding="utf-8"?>
 <ct:contentTypeSchema xmlns:ct="http://schemas.microsoft.com/office/2006/metadata/contentType" xmlns:ma="http://schemas.microsoft.com/office/2006/metadata/properties/metaAttributes" ct:_="" ma:_="" ma:contentTypeName="Document" ma:contentTypeID="0x01010071C11B9F092DE04098CF2F5B06E11C8B" ma:contentTypeVersion="4" ma:contentTypeDescription="Create a new document." ma:contentTypeScope="" ma:versionID="ed381872caa4c43b80b318342c412596">
   <xsd:schema xmlns:xsd="http://www.w3.org/2001/XMLSchema" xmlns:xs="http://www.w3.org/2001/XMLSchema" xmlns:p="http://schemas.microsoft.com/office/2006/metadata/properties" xmlns:ns2="4ea7fbe1-9548-4e2a-a725-88be2afd7ae1" xmlns:ns3="http://schemas.microsoft.com/sharepoint/v4" targetNamespace="http://schemas.microsoft.com/office/2006/metadata/properties" ma:root="true" ma:fieldsID="20560e7cdb451a5466e6aade68f14a79" ns2:_="" ns3:_="">
     <xsd:import namespace="4ea7fbe1-9548-4e2a-a725-88be2afd7ae1"/>
@@ -1974,24 +3003,25 @@
 </ct:contentTypeSchema>
 </file>
 
-<file path=customXml/item2.xml><?xml version="1.0" encoding="utf-8"?>
-<?mso-contentType ?>
-<FormTemplates xmlns="http://schemas.microsoft.com/sharepoint/v3/contenttype/forms">
-  <Display>DocumentLibraryForm</Display>
-  <Edit>DocumentLibraryForm</Edit>
-  <New>DocumentLibraryForm</New>
-</FormTemplates>
+<file path=customXml/itemProps1.xml><?xml version="1.0" encoding="utf-8"?>
+<ds:datastoreItem xmlns:ds="http://schemas.openxmlformats.org/officeDocument/2006/customXml" ds:itemID="{F7E9C414-651C-4FBE-A7D8-90AFD95F25ED}">
+  <ds:schemaRefs>
+    <ds:schemaRef ds:uri="http://schemas.microsoft.com/office/2006/metadata/properties"/>
+    <ds:schemaRef ds:uri="http://schemas.microsoft.com/office/infopath/2007/PartnerControls"/>
+    <ds:schemaRef ds:uri="http://schemas.microsoft.com/sharepoint/v4"/>
+  </ds:schemaRefs>
+</ds:datastoreItem>
 </file>
 
-<file path=customXml/item3.xml><?xml version="1.0" encoding="utf-8"?>
-<p:properties xmlns:p="http://schemas.microsoft.com/office/2006/metadata/properties" xmlns:xsi="http://www.w3.org/2001/XMLSchema-instance" xmlns:pc="http://schemas.microsoft.com/office/infopath/2007/PartnerControls">
-  <documentManagement>
-    <IconOverlay xmlns="http://schemas.microsoft.com/sharepoint/v4" xsi:nil="true"/>
-  </documentManagement>
-</p:properties>
+<file path=customXml/itemProps2.xml><?xml version="1.0" encoding="utf-8"?>
+<ds:datastoreItem xmlns:ds="http://schemas.openxmlformats.org/officeDocument/2006/customXml" ds:itemID="{D396E7A5-314B-4DC5-A084-4F800F6139CA}">
+  <ds:schemaRefs>
+    <ds:schemaRef ds:uri="http://schemas.microsoft.com/sharepoint/v3/contenttype/forms"/>
+  </ds:schemaRefs>
+</ds:datastoreItem>
 </file>
 
-<file path=customXml/itemProps1.xml><?xml version="1.0" encoding="utf-8"?>
+<file path=customXml/itemProps3.xml><?xml version="1.0" encoding="utf-8"?>
 <ds:datastoreItem xmlns:ds="http://schemas.openxmlformats.org/officeDocument/2006/customXml" ds:itemID="{8B4AAF95-B977-4D4E-A0F5-FBE64B12AB1F}">
   <ds:schemaRefs>
     <ds:schemaRef ds:uri="http://schemas.microsoft.com/office/2006/metadata/contentType"/>
@@ -2008,22 +3038,4 @@
     <ds:schemaRef ds:uri="http://schemas.microsoft.com/internal/obd"/>
   </ds:schemaRefs>
 </ds:datastoreItem>
-</file>
-
-<file path=customXml/itemProps2.xml><?xml version="1.0" encoding="utf-8"?>
-<ds:datastoreItem xmlns:ds="http://schemas.openxmlformats.org/officeDocument/2006/customXml" ds:itemID="{D396E7A5-314B-4DC5-A084-4F800F6139CA}">
-  <ds:schemaRefs>
-    <ds:schemaRef ds:uri="http://schemas.microsoft.com/sharepoint/v3/contenttype/forms"/>
-  </ds:schemaRefs>
-</ds:datastoreItem>
-</file>
-
-<file path=customXml/itemProps3.xml><?xml version="1.0" encoding="utf-8"?>
-<ds:datastoreItem xmlns:ds="http://schemas.openxmlformats.org/officeDocument/2006/customXml" ds:itemID="{F7E9C414-651C-4FBE-A7D8-90AFD95F25ED}">
-  <ds:schemaRefs>
-    <ds:schemaRef ds:uri="http://schemas.microsoft.com/office/2006/metadata/properties"/>
-    <ds:schemaRef ds:uri="http://schemas.microsoft.com/office/infopath/2007/PartnerControls"/>
-    <ds:schemaRef ds:uri="http://schemas.microsoft.com/sharepoint/v4"/>
-  </ds:schemaRefs>
-</ds:datastoreItem>
 </file>
</xml_diff>